<commit_message>
[Add]: history, english, etc.
</commit_message>
<xml_diff>
--- a/I Course/Лабораторные работы/Решённые.Русский язык/RYa_3.docx
+++ b/I Course/Лабораторные работы/Решённые.Русский язык/RYa_3.docx
@@ -1,6 +1,6 @@
 
 <file path=word/document.xml><?xml version="1.0" encoding="utf-8"?>
-<w:document xmlns:wpc="http://schemas.microsoft.com/office/word/2010/wordprocessingCanvas" xmlns:mc="http://schemas.openxmlformats.org/markup-compatibility/2006" xmlns:o="urn:schemas-microsoft-com:office:office" xmlns:r="http://schemas.openxmlformats.org/officeDocument/2006/relationships" xmlns:m="http://schemas.openxmlformats.org/officeDocument/2006/math" xmlns:v="urn:schemas-microsoft-com:vml" xmlns:wp14="http://schemas.microsoft.com/office/word/2010/wordprocessingDrawing" xmlns:wp="http://schemas.openxmlformats.org/drawingml/2006/wordprocessingDrawing" xmlns:w10="urn:schemas-microsoft-com:office:word" xmlns:w="http://schemas.openxmlformats.org/wordprocessingml/2006/main" xmlns:w14="http://schemas.microsoft.com/office/word/2010/wordml" xmlns:wpg="http://schemas.microsoft.com/office/word/2010/wordprocessingGroup" xmlns:wpi="http://schemas.microsoft.com/office/word/2010/wordprocessingInk" xmlns:wne="http://schemas.microsoft.com/office/word/2006/wordml" xmlns:wps="http://schemas.microsoft.com/office/word/2010/wordprocessingShape" mc:Ignorable="w14 wp14">
+<w:document xmlns:wpc="http://schemas.microsoft.com/office/word/2010/wordprocessingCanvas" xmlns:mc="http://schemas.openxmlformats.org/markup-compatibility/2006" xmlns:o="urn:schemas-microsoft-com:office:office" xmlns:r="http://schemas.openxmlformats.org/officeDocument/2006/relationships" xmlns:m="http://schemas.openxmlformats.org/officeDocument/2006/math" xmlns:v="urn:schemas-microsoft-com:vml" xmlns:wp14="http://schemas.microsoft.com/office/word/2010/wordprocessingDrawing" xmlns:wp="http://schemas.openxmlformats.org/drawingml/2006/wordprocessingDrawing" xmlns:w10="urn:schemas-microsoft-com:office:word" xmlns:w="http://schemas.openxmlformats.org/wordprocessingml/2006/main" xmlns:w14="http://schemas.microsoft.com/office/word/2010/wordml" xmlns:w15="http://schemas.microsoft.com/office/word/2012/wordml" xmlns:wpg="http://schemas.microsoft.com/office/word/2010/wordprocessingGroup" xmlns:wpi="http://schemas.microsoft.com/office/word/2010/wordprocessingInk" xmlns:wne="http://schemas.microsoft.com/office/word/2006/wordml" xmlns:wps="http://schemas.microsoft.com/office/word/2010/wordprocessingShape" mc:Ignorable="w14 w15 wp14">
   <w:body>
     <w:p>
       <w:pPr>
@@ -49,7 +49,29 @@
           <w:szCs w:val="28"/>
           <w:lang w:eastAsia="ru-RU"/>
         </w:rPr>
-        <w:t>Кафедра «Математическое обеспечение и применение ЭВМ»</w:t>
+        <w:t>Кафедра «</w:t>
+      </w:r>
+      <w:r>
+        <w:rPr>
+          <w:rFonts w:ascii="Times New Roman" w:eastAsia="Times New Roman" w:hAnsi="Times New Roman" w:cs="Times New Roman"/>
+          <w:b/>
+          <w:color w:val="000000"/>
+          <w:sz w:val="28"/>
+          <w:szCs w:val="28"/>
+          <w:lang w:eastAsia="ru-RU"/>
+        </w:rPr>
+        <w:t>Информационное обеспечение управления и производства</w:t>
+      </w:r>
+      <w:r>
+        <w:rPr>
+          <w:rFonts w:ascii="Times New Roman" w:eastAsia="Times New Roman" w:hAnsi="Times New Roman" w:cs="Times New Roman"/>
+          <w:b/>
+          <w:color w:val="000000"/>
+          <w:sz w:val="28"/>
+          <w:szCs w:val="28"/>
+          <w:lang w:eastAsia="ru-RU"/>
+        </w:rPr>
+        <w:t>»</w:t>
       </w:r>
     </w:p>
     <w:p>
@@ -312,7 +334,23 @@
           <w:sz w:val="28"/>
           <w:szCs w:val="28"/>
         </w:rPr>
-        <w:t>-ты гр. 18ВИ1</w:t>
+        <w:t>-ты гр. 1</w:t>
+      </w:r>
+      <w:r>
+        <w:rPr>
+          <w:rFonts w:ascii="Times New Roman" w:hAnsi="Times New Roman" w:cs="Times New Roman"/>
+          <w:sz w:val="28"/>
+          <w:szCs w:val="28"/>
+        </w:rPr>
+        <w:t>9</w:t>
+      </w:r>
+      <w:r>
+        <w:rPr>
+          <w:rFonts w:ascii="Times New Roman" w:hAnsi="Times New Roman" w:cs="Times New Roman"/>
+          <w:sz w:val="28"/>
+          <w:szCs w:val="28"/>
+        </w:rPr>
+        <w:t>ВИ1</w:t>
       </w:r>
     </w:p>
     <w:p>
@@ -331,7 +369,7 @@
           <w:sz w:val="28"/>
           <w:szCs w:val="28"/>
         </w:rPr>
-        <w:t>Хлынов В.Н.</w:t>
+        <w:t>Мельхов А.А.</w:t>
       </w:r>
     </w:p>
     <w:p>
@@ -347,63 +385,6 @@
       <w:r>
         <w:rPr>
           <w:rFonts w:ascii="Times New Roman" w:hAnsi="Times New Roman" w:cs="Times New Roman"/>
-          <w:sz w:val="28"/>
-          <w:szCs w:val="28"/>
-        </w:rPr>
-        <w:t>Чернов Д.А.</w:t>
-      </w:r>
-    </w:p>
-    <w:p>
-      <w:pPr>
-        <w:spacing w:after="0" w:line="360" w:lineRule="auto"/>
-        <w:jc w:val="right"/>
-        <w:rPr>
-          <w:rFonts w:ascii="Times New Roman" w:hAnsi="Times New Roman" w:cs="Times New Roman"/>
-          <w:sz w:val="28"/>
-          <w:szCs w:val="28"/>
-        </w:rPr>
-      </w:pPr>
-      <w:r>
-        <w:rPr>
-          <w:rFonts w:ascii="Times New Roman" w:hAnsi="Times New Roman" w:cs="Times New Roman"/>
-          <w:sz w:val="28"/>
-          <w:szCs w:val="28"/>
-        </w:rPr>
-        <w:t>Козлов А.С.</w:t>
-      </w:r>
-    </w:p>
-    <w:p>
-      <w:pPr>
-        <w:spacing w:after="0" w:line="360" w:lineRule="auto"/>
-        <w:jc w:val="right"/>
-        <w:rPr>
-          <w:rFonts w:ascii="Times New Roman" w:hAnsi="Times New Roman" w:cs="Times New Roman"/>
-          <w:sz w:val="28"/>
-          <w:szCs w:val="28"/>
-        </w:rPr>
-      </w:pPr>
-      <w:r>
-        <w:rPr>
-          <w:rFonts w:ascii="Times New Roman" w:hAnsi="Times New Roman" w:cs="Times New Roman"/>
-          <w:sz w:val="28"/>
-          <w:szCs w:val="28"/>
-        </w:rPr>
-        <w:t>Богомолов С.Д.</w:t>
-      </w:r>
-    </w:p>
-    <w:p>
-      <w:pPr>
-        <w:spacing w:after="0" w:line="360" w:lineRule="auto"/>
-        <w:jc w:val="right"/>
-        <w:rPr>
-          <w:rFonts w:ascii="Times New Roman" w:hAnsi="Times New Roman" w:cs="Times New Roman"/>
-          <w:sz w:val="28"/>
-          <w:szCs w:val="28"/>
-        </w:rPr>
-      </w:pPr>
-      <w:r>
-        <w:rPr>
-          <w:rFonts w:ascii="Times New Roman" w:hAnsi="Times New Roman" w:cs="Times New Roman"/>
           <w:b/>
           <w:sz w:val="28"/>
           <w:szCs w:val="28"/>
@@ -436,7 +417,7 @@
           <w:sz w:val="28"/>
           <w:szCs w:val="28"/>
         </w:rPr>
-        <w:t>Семянкова</w:t>
+        <w:t>Кучигина</w:t>
       </w:r>
       <w:proofErr w:type="spellEnd"/>
       <w:r>
@@ -445,7 +426,39 @@
           <w:sz w:val="28"/>
           <w:szCs w:val="28"/>
         </w:rPr>
-        <w:t xml:space="preserve"> О.И.</w:t>
+        <w:t xml:space="preserve"> </w:t>
+      </w:r>
+      <w:r>
+        <w:rPr>
+          <w:rFonts w:ascii="Times New Roman" w:hAnsi="Times New Roman" w:cs="Times New Roman"/>
+          <w:sz w:val="28"/>
+          <w:szCs w:val="28"/>
+        </w:rPr>
+        <w:t>С</w:t>
+      </w:r>
+      <w:r>
+        <w:rPr>
+          <w:rFonts w:ascii="Times New Roman" w:hAnsi="Times New Roman" w:cs="Times New Roman"/>
+          <w:sz w:val="28"/>
+          <w:szCs w:val="28"/>
+        </w:rPr>
+        <w:t>.</w:t>
+      </w:r>
+      <w:r>
+        <w:rPr>
+          <w:rFonts w:ascii="Times New Roman" w:hAnsi="Times New Roman" w:cs="Times New Roman"/>
+          <w:sz w:val="28"/>
+          <w:szCs w:val="28"/>
+        </w:rPr>
+        <w:t>К</w:t>
+      </w:r>
+      <w:r>
+        <w:rPr>
+          <w:rFonts w:ascii="Times New Roman" w:hAnsi="Times New Roman" w:cs="Times New Roman"/>
+          <w:sz w:val="28"/>
+          <w:szCs w:val="28"/>
+        </w:rPr>
+        <w:t>.</w:t>
       </w:r>
     </w:p>
     <w:p>
@@ -482,6 +495,39 @@
     </w:p>
     <w:p>
       <w:pPr>
+        <w:spacing w:line="360" w:lineRule="auto"/>
+        <w:jc w:val="center"/>
+        <w:rPr>
+          <w:rFonts w:ascii="Times New Roman" w:hAnsi="Times New Roman" w:cs="Times New Roman"/>
+          <w:sz w:val="28"/>
+          <w:szCs w:val="28"/>
+        </w:rPr>
+      </w:pPr>
+    </w:p>
+    <w:p>
+      <w:pPr>
+        <w:spacing w:line="360" w:lineRule="auto"/>
+        <w:jc w:val="center"/>
+        <w:rPr>
+          <w:rFonts w:ascii="Times New Roman" w:hAnsi="Times New Roman" w:cs="Times New Roman"/>
+          <w:sz w:val="28"/>
+          <w:szCs w:val="28"/>
+        </w:rPr>
+      </w:pPr>
+    </w:p>
+    <w:p>
+      <w:pPr>
+        <w:spacing w:line="360" w:lineRule="auto"/>
+        <w:jc w:val="center"/>
+        <w:rPr>
+          <w:rFonts w:ascii="Times New Roman" w:hAnsi="Times New Roman" w:cs="Times New Roman"/>
+          <w:sz w:val="28"/>
+          <w:szCs w:val="28"/>
+        </w:rPr>
+      </w:pPr>
+    </w:p>
+    <w:p>
+      <w:pPr>
         <w:ind w:left="-680" w:firstLine="567"/>
         <w:jc w:val="center"/>
         <w:rPr>
@@ -512,7 +558,14 @@
           <w:sz w:val="28"/>
           <w:szCs w:val="28"/>
         </w:rPr>
-        <w:t>2018г</w:t>
+        <w:t>2019</w:t>
+      </w:r>
+      <w:r>
+        <w:rPr>
+          <w:sz w:val="28"/>
+          <w:szCs w:val="28"/>
+        </w:rPr>
+        <w:t>г</w:t>
       </w:r>
       <w:r>
         <w:rPr>
@@ -546,7 +599,6 @@
           <w:szCs w:val="28"/>
           <w:lang w:eastAsia="ru-RU"/>
         </w:rPr>
-        <w:lastRenderedPageBreak/>
         <w:t>Упражнение 1</w:t>
       </w:r>
       <w:r>
@@ -748,7 +800,7 @@
           <w:sz w:val="28"/>
           <w:szCs w:val="28"/>
         </w:rPr>
-        <w:t>угрожавших обрушиться</w:t>
+        <w:t xml:space="preserve">угрожавших обрушиться </w:t>
       </w:r>
       <w:r>
         <w:rPr>
@@ -756,50 +808,24 @@
           <w:sz w:val="28"/>
           <w:szCs w:val="28"/>
         </w:rPr>
-        <w:t xml:space="preserve"> </w:t>
+        <w:t>в любой момент</w:t>
       </w:r>
       <w:r>
         <w:rPr>
           <w:color w:val="000000" w:themeColor="text1"/>
           <w:sz w:val="28"/>
           <w:szCs w:val="28"/>
-        </w:rPr>
-        <w:t>в любой момент</w:t>
+          <w:shd w:val="clear" w:color="auto" w:fill="FFFFFF"/>
+        </w:rPr>
+        <w:t>.</w:t>
       </w:r>
       <w:r>
         <w:rPr>
           <w:color w:val="000000" w:themeColor="text1"/>
           <w:sz w:val="28"/>
           <w:szCs w:val="28"/>
-          <w:shd w:val="clear" w:color="auto" w:fill="FFFFFF"/>
-        </w:rPr>
-        <w:t>.</w:t>
-      </w:r>
-      <w:r>
-        <w:rPr>
-          <w:color w:val="000000" w:themeColor="text1"/>
-          <w:sz w:val="28"/>
-          <w:szCs w:val="28"/>
-        </w:rPr>
-        <w:t xml:space="preserve"> 5. Арестованный тревожился о семье, оставленной без всяких сре</w:t>
-      </w:r>
-      <w:proofErr w:type="gramStart"/>
-      <w:r>
-        <w:rPr>
-          <w:color w:val="000000" w:themeColor="text1"/>
-          <w:sz w:val="28"/>
-          <w:szCs w:val="28"/>
-        </w:rPr>
-        <w:t>дств к с</w:t>
-      </w:r>
-      <w:proofErr w:type="gramEnd"/>
-      <w:r>
-        <w:rPr>
-          <w:color w:val="000000" w:themeColor="text1"/>
-          <w:sz w:val="28"/>
-          <w:szCs w:val="28"/>
-        </w:rPr>
-        <w:t xml:space="preserve">уществованию и взятой полицией под надзор. 6. Абитуриенты, попытавшиеся пользоваться мобильными телефонами, будут лишены возможности писать сочинение. 7. В классе есть ученики, которые охотно </w:t>
+        </w:rPr>
+        <w:t xml:space="preserve"> 5. Арестованный тревожился о семье, оставленной без всяких средств к существованию и взятой полицией под надзор. 6. Абитуриенты, попытавшиеся пользоваться мобильными телефонами, будут лишены возможности писать сочинение. 7. В классе есть ученики, которые охотно </w:t>
       </w:r>
       <w:r>
         <w:rPr>
@@ -980,7 +1006,7 @@
           <w:szCs w:val="28"/>
           <w:lang w:eastAsia="ru-RU"/>
         </w:rPr>
-        <w:t xml:space="preserve"> все новое, интересное. 5. Собираясь на праздник, не забудьте купить трещотки и бенгальские огни. 6. В чемпионате мира по шахматам Каспаров, встретившись с Карповым, одержал блестящую победу. 7. Мы заняли второе место в районных </w:t>
+        <w:t xml:space="preserve"> все новое, интересное. 5. Собираясь на праздник, не забудьте купить трещотки и бенгальские огни. 6. В чемпионате мира по шахматам Каспаров, встретившись с Карповым, </w:t>
       </w:r>
       <w:r>
         <w:rPr>
@@ -990,7 +1016,7 @@
           <w:lang w:eastAsia="ru-RU"/>
         </w:rPr>
         <w:lastRenderedPageBreak/>
-        <w:t xml:space="preserve">соревнованиях, победив спортсменов из школы-интерната. 8. Вчера, когда я обедал с писателем, он мне сказал... 9. Когда директор заглянул на урок, </w:t>
+        <w:t xml:space="preserve">одержал блестящую победу. 7. Мы заняли второе место в районных соревнованиях, победив спортсменов из школы-интерната. 8. Вчера, когда я обедал с писателем, он мне сказал... 9. Когда директор заглянул на урок, </w:t>
       </w:r>
       <w:r>
         <w:rPr>
@@ -1026,27 +1052,7 @@
           <w:szCs w:val="28"/>
           <w:lang w:eastAsia="ru-RU"/>
         </w:rPr>
-        <w:t>большой эффе</w:t>
-      </w:r>
-      <w:proofErr w:type="gramStart"/>
-      <w:r>
-        <w:rPr>
-          <w:rFonts w:ascii="Times New Roman" w:eastAsia="Times New Roman" w:hAnsi="Times New Roman" w:cs="Times New Roman"/>
-          <w:sz w:val="28"/>
-          <w:szCs w:val="28"/>
-          <w:lang w:eastAsia="ru-RU"/>
-        </w:rPr>
-        <w:t>кт в пр</w:t>
-      </w:r>
-      <w:proofErr w:type="gramEnd"/>
-      <w:r>
-        <w:rPr>
-          <w:rFonts w:ascii="Times New Roman" w:eastAsia="Times New Roman" w:hAnsi="Times New Roman" w:cs="Times New Roman"/>
-          <w:sz w:val="28"/>
-          <w:szCs w:val="28"/>
-          <w:lang w:eastAsia="ru-RU"/>
-        </w:rPr>
-        <w:t>актической работе.</w:t>
+        <w:t>большой эффект в практической работе.</w:t>
       </w:r>
     </w:p>
     <w:p>
@@ -1326,27 +1332,7 @@
           <w:szCs w:val="28"/>
           <w:lang w:eastAsia="ru-RU"/>
         </w:rPr>
-        <w:t xml:space="preserve">Глава правительства, из-за несвоевременного проявления президентских амбиций, </w:t>
-      </w:r>
-      <w:proofErr w:type="gramStart"/>
-      <w:r>
-        <w:rPr>
-          <w:rFonts w:ascii="Times New Roman" w:eastAsia="Times New Roman" w:hAnsi="Times New Roman" w:cs="Times New Roman"/>
-          <w:sz w:val="28"/>
-          <w:szCs w:val="28"/>
-          <w:lang w:eastAsia="ru-RU"/>
-        </w:rPr>
-        <w:t>отправлен</w:t>
-      </w:r>
-      <w:proofErr w:type="gramEnd"/>
-      <w:r>
-        <w:rPr>
-          <w:rFonts w:ascii="Times New Roman" w:eastAsia="Times New Roman" w:hAnsi="Times New Roman" w:cs="Times New Roman"/>
-          <w:sz w:val="28"/>
-          <w:szCs w:val="28"/>
-          <w:lang w:eastAsia="ru-RU"/>
-        </w:rPr>
-        <w:t xml:space="preserve"> в отставку.</w:t>
+        <w:t>Глава правительства, из-за несвоевременного проявления президентских амбиций, отправлен в отставку.</w:t>
       </w:r>
     </w:p>
     <w:p>
@@ -1807,6 +1793,7 @@
           <w:szCs w:val="28"/>
           <w:lang w:eastAsia="ru-RU"/>
         </w:rPr>
+        <w:lastRenderedPageBreak/>
         <w:t>В словарь были включены историзмы и архаизмы, встречающиеся в произведени</w:t>
       </w:r>
       <w:r>
@@ -1879,7 +1866,6 @@
           <w:szCs w:val="28"/>
           <w:lang w:eastAsia="ru-RU"/>
         </w:rPr>
-        <w:lastRenderedPageBreak/>
         <w:t>Когда Вы сегодня приобретёте у нас карандаш, Вам подарят яркие краски.</w:t>
       </w:r>
     </w:p>
@@ -2358,16 +2344,7 @@
           <w:szCs w:val="28"/>
           <w:lang w:eastAsia="ru-RU"/>
         </w:rPr>
-        <w:t xml:space="preserve">только </w:t>
-      </w:r>
-      <w:r>
-        <w:rPr>
-          <w:rFonts w:ascii="Times New Roman" w:eastAsia="Times New Roman" w:hAnsi="Times New Roman" w:cs="Times New Roman"/>
-          <w:sz w:val="28"/>
-          <w:szCs w:val="28"/>
-          <w:lang w:eastAsia="ru-RU"/>
-        </w:rPr>
-        <w:t xml:space="preserve">Давыдов </w:t>
+        <w:t xml:space="preserve">только Давыдов </w:t>
       </w:r>
       <w:r>
         <w:rPr>
@@ -2403,16 +2380,7 @@
           <w:szCs w:val="28"/>
           <w:lang w:eastAsia="ru-RU"/>
         </w:rPr>
-        <w:t xml:space="preserve">сюда </w:t>
-      </w:r>
-      <w:r>
-        <w:rPr>
-          <w:rFonts w:ascii="Times New Roman" w:eastAsia="Times New Roman" w:hAnsi="Times New Roman" w:cs="Times New Roman"/>
-          <w:sz w:val="28"/>
-          <w:szCs w:val="28"/>
-          <w:lang w:eastAsia="ru-RU"/>
-        </w:rPr>
-        <w:t>из</w:t>
+        <w:t>сюда из</w:t>
       </w:r>
       <w:r>
         <w:rPr>
@@ -2703,6 +2671,7 @@
           <w:szCs w:val="28"/>
           <w:lang w:eastAsia="ru-RU"/>
         </w:rPr>
+        <w:lastRenderedPageBreak/>
         <w:t xml:space="preserve">На заводе есть 20 автоматов для обработки шурупов, </w:t>
       </w:r>
       <w:r>
@@ -2747,7 +2716,6 @@
           <w:szCs w:val="28"/>
           <w:lang w:eastAsia="ru-RU"/>
         </w:rPr>
-        <w:lastRenderedPageBreak/>
         <w:t>На заседании обсуждались</w:t>
       </w:r>
       <w:r>
@@ -3120,8 +3088,6 @@
         </w:rPr>
         <w:t xml:space="preserve"> человек</w:t>
       </w:r>
-      <w:bookmarkStart w:id="0" w:name="_GoBack"/>
-      <w:bookmarkEnd w:id="0"/>
       <w:r>
         <w:rPr>
           <w:rFonts w:ascii="Times New Roman" w:eastAsia="Times New Roman" w:hAnsi="Times New Roman" w:cs="Times New Roman"/>
@@ -3418,25 +3384,23 @@
           <w:sz w:val="28"/>
           <w:szCs w:val="28"/>
         </w:rPr>
-        <w:t xml:space="preserve">     1. Замена одного словосочетания другим произведена, чтобы </w:t>
-      </w:r>
-      <w:proofErr w:type="gramStart"/>
+        <w:t xml:space="preserve">     1. Замена одного словосочетания другим произведена, чтобы избежать звуковые повторы. 2. Необходимо хорошо изучить язык в целом, чтобы понять такой текст и его художественную оценку. 3. Необходимо улучшение качества лекций и практических занятий, чтобы повысить успеваемость студентов. 4. Когда члены кафедры обсуждали вопрос о написании учебников, они наметили пути ускорения темпов работы над ними. 5. Руководитель цеха занимается лишь регистрацией брака</w:t>
+      </w:r>
       <w:r>
         <w:rPr>
           <w:rFonts w:ascii="Times New Roman" w:hAnsi="Times New Roman" w:cs="Times New Roman"/>
           <w:sz w:val="28"/>
           <w:szCs w:val="28"/>
         </w:rPr>
-        <w:t>избежать</w:t>
-      </w:r>
-      <w:proofErr w:type="gramEnd"/>
+        <w:t xml:space="preserve"> продукции</w:t>
+      </w:r>
       <w:r>
         <w:rPr>
           <w:rFonts w:ascii="Times New Roman" w:hAnsi="Times New Roman" w:cs="Times New Roman"/>
           <w:sz w:val="28"/>
           <w:szCs w:val="28"/>
         </w:rPr>
-        <w:t xml:space="preserve"> звуковые повторы. 2. Необходимо хорошо изучить язык в целом, чтобы понять такой текст и его художественную оценку. 3. Необходимо улучшение качества лекций и практических занятий, чтобы повысить успеваемость студентов. 4. Когда члены кафедры обсуждали вопрос о написании учебников, они наметили пути ускорения темпов работы над ними. 5. Руководитель цеха занимается лишь регистрацией брака</w:t>
+        <w:t xml:space="preserve">, но не его устранением. 6. Обучать орфографии учащихся старших классов нужно, не только придерживаясь цели: не допускать допущения ими орфографических ошибок. 7. Борьба за качество курсовых и дипломных </w:t>
       </w:r>
       <w:r>
         <w:rPr>
@@ -3444,15 +3408,8 @@
           <w:sz w:val="28"/>
           <w:szCs w:val="28"/>
         </w:rPr>
-        <w:t xml:space="preserve"> продукции</w:t>
-      </w:r>
-      <w:r>
-        <w:rPr>
-          <w:rFonts w:ascii="Times New Roman" w:hAnsi="Times New Roman" w:cs="Times New Roman"/>
-          <w:sz w:val="28"/>
-          <w:szCs w:val="28"/>
-        </w:rPr>
-        <w:t>, но не его устранением. 6. Обучать орфографии учащихся старших классов нужно, не только придерживаясь цели: не допускать допущения ими орфографических ошибок. 7. Борьба за качество курсовых и дипломных работ вед</w:t>
+        <w:lastRenderedPageBreak/>
+        <w:t>работ вед</w:t>
       </w:r>
       <w:r>
         <w:rPr>
@@ -3614,23 +3571,7 @@
           <w:rFonts w:ascii="Times New Roman" w:eastAsia="Calibri" w:hAnsi="Times New Roman" w:cs="Times New Roman"/>
           <w:sz w:val="28"/>
         </w:rPr>
-        <w:t xml:space="preserve"> - казённый завод и что делают там чугун (Пастернак). 6. Прежде чем рассказывать о своём путешествии в «край непуганых птиц», мне хочется объяснить, почему мне вздумалось из центра умственной жизни нашей родины отправиться в такие дебри, где люди занимаются охотой, рыбной ловлей, верят в колдунов – словом, живут </w:t>
-      </w:r>
-      <w:proofErr w:type="gramStart"/>
-      <w:r>
-        <w:rPr>
-          <w:rFonts w:ascii="Times New Roman" w:eastAsia="Calibri" w:hAnsi="Times New Roman" w:cs="Times New Roman"/>
-          <w:sz w:val="28"/>
-        </w:rPr>
-        <w:t>почти</w:t>
-      </w:r>
-      <w:proofErr w:type="gramEnd"/>
-      <w:r>
-        <w:rPr>
-          <w:rFonts w:ascii="Times New Roman" w:eastAsia="Calibri" w:hAnsi="Times New Roman" w:cs="Times New Roman"/>
-          <w:sz w:val="28"/>
-        </w:rPr>
-        <w:t xml:space="preserve"> что первобытной жизнью (Пришвин). 7. Когда впоследствии Женя припомнила тот день на </w:t>
+        <w:t xml:space="preserve"> - казённый завод и что делают там чугун (Пастернак). 6. Прежде чем рассказывать о своём путешествии в «край непуганых птиц», мне хочется объяснить, почему мне вздумалось из центра умственной жизни нашей родины отправиться в такие дебри, где люди занимаются охотой, рыбной ловлей, верят в колдунов – словом, живут почти что первобытной жизнью (Пришвин). 7. Когда впоследствии Женя припомнила тот день на </w:t>
       </w:r>
       <w:proofErr w:type="spellStart"/>
       <w:r>
@@ -3841,299 +3782,271 @@
           <w:szCs w:val="28"/>
           <w:lang w:eastAsia="ru-RU"/>
         </w:rPr>
-        <w:t>по расценкам, установленным для произво</w:t>
+        <w:t>по расценкам, установленным для производств с повышенной вредностью</w:t>
+      </w:r>
+      <w:r>
+        <w:rPr>
+          <w:rFonts w:ascii="Times New Roman" w:eastAsia="Times New Roman" w:hAnsi="Times New Roman" w:cs="Times New Roman"/>
+          <w:sz w:val="28"/>
+          <w:szCs w:val="28"/>
+          <w:lang w:eastAsia="ru-RU"/>
+        </w:rPr>
+        <w:t>.</w:t>
+      </w:r>
+    </w:p>
+    <w:p>
+      <w:pPr>
+        <w:spacing w:after="120" w:line="240" w:lineRule="auto"/>
+        <w:jc w:val="both"/>
+        <w:rPr>
+          <w:rFonts w:ascii="Times New Roman" w:eastAsia="Times New Roman" w:hAnsi="Times New Roman" w:cs="Times New Roman"/>
+          <w:sz w:val="28"/>
+          <w:szCs w:val="28"/>
+          <w:lang w:eastAsia="ru-RU"/>
+        </w:rPr>
+      </w:pPr>
+      <w:r>
+        <w:rPr>
+          <w:rFonts w:ascii="Times New Roman" w:eastAsia="Times New Roman" w:hAnsi="Times New Roman" w:cs="Times New Roman"/>
+          <w:sz w:val="28"/>
+          <w:szCs w:val="28"/>
+          <w:lang w:eastAsia="ru-RU"/>
+        </w:rPr>
+        <w:t xml:space="preserve">3. </w:t>
+      </w:r>
+      <w:r>
+        <w:rPr>
+          <w:rFonts w:ascii="Times New Roman" w:eastAsia="Times New Roman" w:hAnsi="Times New Roman" w:cs="Times New Roman"/>
+          <w:sz w:val="28"/>
+          <w:szCs w:val="28"/>
+          <w:lang w:eastAsia="ru-RU"/>
+        </w:rPr>
+        <w:t xml:space="preserve">ЕГО </w:t>
+      </w:r>
+      <w:r>
+        <w:rPr>
+          <w:rFonts w:ascii="Times New Roman" w:eastAsia="Times New Roman" w:hAnsi="Times New Roman" w:cs="Times New Roman"/>
+          <w:sz w:val="28"/>
+          <w:szCs w:val="28"/>
+          <w:lang w:eastAsia="ru-RU"/>
+        </w:rPr>
+        <w:t>НЕТ</w:t>
+      </w:r>
+    </w:p>
+    <w:p>
+      <w:pPr>
+        <w:spacing w:after="120" w:line="240" w:lineRule="auto"/>
+        <w:jc w:val="both"/>
+        <w:rPr>
+          <w:rFonts w:ascii="Times New Roman" w:eastAsia="Calibri" w:hAnsi="Times New Roman" w:cs="Times New Roman"/>
+          <w:sz w:val="28"/>
+          <w:szCs w:val="28"/>
+        </w:rPr>
+      </w:pPr>
+      <w:r>
+        <w:rPr>
+          <w:rFonts w:ascii="Times New Roman" w:eastAsia="Times New Roman" w:hAnsi="Times New Roman" w:cs="Times New Roman"/>
+          <w:sz w:val="28"/>
+          <w:szCs w:val="28"/>
+          <w:lang w:eastAsia="ru-RU"/>
+        </w:rPr>
+        <w:t xml:space="preserve">4. </w:t>
+      </w:r>
+      <w:r>
+        <w:rPr>
+          <w:rFonts w:ascii="Times New Roman" w:eastAsia="Calibri" w:hAnsi="Times New Roman" w:cs="Times New Roman"/>
+          <w:sz w:val="28"/>
+          <w:szCs w:val="28"/>
+        </w:rPr>
+        <w:t>В связи с подозрением, что Петровым А.Е. представлена фиктивная копия аттестата, просим сличить данную копию с учебным планом электротехнических отделений училищ.</w:t>
+      </w:r>
+    </w:p>
+    <w:p>
+      <w:pPr>
+        <w:spacing w:after="120" w:line="240" w:lineRule="auto"/>
+        <w:jc w:val="both"/>
+        <w:rPr>
+          <w:rFonts w:ascii="Times New Roman" w:hAnsi="Times New Roman" w:cs="Times New Roman"/>
+          <w:sz w:val="28"/>
+          <w:szCs w:val="28"/>
+        </w:rPr>
+      </w:pPr>
+      <w:r>
+        <w:rPr>
+          <w:rFonts w:ascii="Times New Roman" w:eastAsia="Calibri" w:hAnsi="Times New Roman" w:cs="Times New Roman"/>
+          <w:sz w:val="28"/>
+          <w:szCs w:val="28"/>
+        </w:rPr>
+        <w:lastRenderedPageBreak/>
+        <w:t xml:space="preserve">5. </w:t>
+      </w:r>
+      <w:r>
+        <w:rPr>
+          <w:rFonts w:ascii="Times New Roman" w:hAnsi="Times New Roman" w:cs="Times New Roman"/>
+          <w:sz w:val="28"/>
+          <w:szCs w:val="28"/>
+        </w:rPr>
+        <w:t>Мы уже не раз писали о том, что со вторника цистерны с мазутом стоят под простоем. Это происходит из-за несвоевременного слива мазута в связи с отсутствием ёмкостей под него.</w:t>
+      </w:r>
+    </w:p>
+    <w:p>
+      <w:pPr>
+        <w:spacing w:after="120" w:line="240" w:lineRule="auto"/>
+        <w:jc w:val="both"/>
+        <w:rPr>
+          <w:rFonts w:ascii="Times New Roman" w:hAnsi="Times New Roman" w:cs="Times New Roman"/>
+          <w:sz w:val="28"/>
+          <w:szCs w:val="28"/>
+        </w:rPr>
+      </w:pPr>
+      <w:r>
+        <w:rPr>
+          <w:rFonts w:ascii="Times New Roman" w:hAnsi="Times New Roman" w:cs="Times New Roman"/>
+          <w:sz w:val="28"/>
+          <w:szCs w:val="28"/>
+        </w:rPr>
+        <w:t>6. Когда закончится строительство всего комплекса, стадион будет выглядеть точно так же, как на макете. Однако это произойдёт лишь в том случае, если будут учтены все мелочи, на которые, как правило, обращается самое незначительное внимание. Впрочем, стоит понимать, что макет не догма и в процессе работы вполне возможны некоторые непринципиальные отклонения, касающиеся расположения отдельных объектов.</w:t>
+      </w:r>
+    </w:p>
+    <w:p>
+      <w:pPr>
+        <w:spacing w:after="120" w:line="240" w:lineRule="auto"/>
+        <w:jc w:val="both"/>
+        <w:rPr>
+          <w:rFonts w:ascii="Times New Roman" w:eastAsia="Calibri" w:hAnsi="Times New Roman" w:cs="Times New Roman"/>
+          <w:sz w:val="28"/>
+          <w:szCs w:val="28"/>
+        </w:rPr>
+      </w:pPr>
+      <w:r>
+        <w:rPr>
+          <w:rFonts w:ascii="Times New Roman" w:hAnsi="Times New Roman" w:cs="Times New Roman"/>
+          <w:sz w:val="28"/>
+          <w:szCs w:val="28"/>
+        </w:rPr>
+        <w:t>7.</w:t>
+      </w:r>
+      <w:r>
+        <w:rPr>
+          <w:rFonts w:ascii="Times New Roman" w:eastAsia="Calibri" w:hAnsi="Times New Roman" w:cs="Times New Roman"/>
+          <w:sz w:val="28"/>
+          <w:szCs w:val="28"/>
+        </w:rPr>
+        <w:t xml:space="preserve"> </w:t>
+      </w:r>
+      <w:r>
+        <w:rPr>
+          <w:rFonts w:ascii="Times New Roman" w:eastAsia="Calibri" w:hAnsi="Times New Roman" w:cs="Times New Roman"/>
+          <w:sz w:val="28"/>
+          <w:szCs w:val="28"/>
+        </w:rPr>
+        <w:t>З</w:t>
+      </w:r>
+      <w:r>
+        <w:rPr>
+          <w:rFonts w:ascii="Times New Roman" w:eastAsia="Calibri" w:hAnsi="Times New Roman" w:cs="Times New Roman"/>
+          <w:sz w:val="28"/>
+          <w:szCs w:val="28"/>
+        </w:rPr>
+        <w:t>на</w:t>
+      </w:r>
+      <w:r>
+        <w:rPr>
+          <w:rFonts w:ascii="Times New Roman" w:eastAsia="Calibri" w:hAnsi="Times New Roman" w:cs="Times New Roman"/>
+          <w:sz w:val="28"/>
+          <w:szCs w:val="28"/>
+        </w:rPr>
+        <w:t>чительные потери, появившиеся и</w:t>
+      </w:r>
+      <w:r>
+        <w:rPr>
+          <w:rFonts w:ascii="Times New Roman" w:eastAsia="Calibri" w:hAnsi="Times New Roman" w:cs="Times New Roman"/>
+          <w:sz w:val="28"/>
+          <w:szCs w:val="28"/>
+        </w:rPr>
+        <w:t>з-за плохого состояния дороги</w:t>
+      </w:r>
+      <w:r>
+        <w:rPr>
+          <w:rFonts w:ascii="Times New Roman" w:eastAsia="Calibri" w:hAnsi="Times New Roman" w:cs="Times New Roman"/>
+          <w:sz w:val="28"/>
+          <w:szCs w:val="28"/>
+        </w:rPr>
+        <w:t xml:space="preserve">, </w:t>
+      </w:r>
+      <w:r>
+        <w:rPr>
+          <w:rFonts w:ascii="Times New Roman" w:eastAsia="Calibri" w:hAnsi="Times New Roman" w:cs="Times New Roman"/>
+          <w:sz w:val="28"/>
+          <w:szCs w:val="28"/>
+        </w:rPr>
+        <w:t xml:space="preserve">следует </w:t>
+      </w:r>
+      <w:r>
+        <w:rPr>
+          <w:rFonts w:ascii="Times New Roman" w:eastAsia="Calibri" w:hAnsi="Times New Roman" w:cs="Times New Roman"/>
+          <w:sz w:val="28"/>
+          <w:szCs w:val="28"/>
+        </w:rPr>
+        <w:t>компенсировать за</w:t>
+      </w:r>
+      <w:r>
+        <w:rPr>
+          <w:rFonts w:ascii="Times New Roman" w:eastAsia="Calibri" w:hAnsi="Times New Roman" w:cs="Times New Roman"/>
+          <w:sz w:val="28"/>
+          <w:szCs w:val="28"/>
+        </w:rPr>
+        <w:t xml:space="preserve"> счет вагонников, </w:t>
+      </w:r>
+      <w:r>
+        <w:rPr>
+          <w:rFonts w:ascii="Times New Roman" w:eastAsia="Calibri" w:hAnsi="Times New Roman" w:cs="Times New Roman"/>
+          <w:sz w:val="28"/>
+          <w:szCs w:val="28"/>
+        </w:rPr>
+        <w:t>уделяющих недостаточное внимание</w:t>
+      </w:r>
+      <w:r>
+        <w:rPr>
+          <w:rFonts w:ascii="Times New Roman" w:eastAsia="Calibri" w:hAnsi="Times New Roman" w:cs="Times New Roman"/>
+          <w:sz w:val="28"/>
+          <w:szCs w:val="28"/>
+        </w:rPr>
+        <w:t xml:space="preserve"> ка</w:t>
+      </w:r>
+      <w:r>
+        <w:rPr>
+          <w:rFonts w:ascii="Times New Roman" w:eastAsia="Calibri" w:hAnsi="Times New Roman" w:cs="Times New Roman"/>
+          <w:sz w:val="28"/>
+          <w:szCs w:val="28"/>
+        </w:rPr>
+        <w:t>честву ремонтных работ и осмотру</w:t>
+      </w:r>
+      <w:r>
+        <w:rPr>
+          <w:rFonts w:ascii="Times New Roman" w:eastAsia="Calibri" w:hAnsi="Times New Roman" w:cs="Times New Roman"/>
+          <w:sz w:val="28"/>
+          <w:szCs w:val="28"/>
+        </w:rPr>
+        <w:t xml:space="preserve"> подвижного состава. Хотя это не раз отмечалось на производственных собраниях, качество ремонта до сих пор не </w:t>
       </w:r>
       <w:proofErr w:type="gramStart"/>
       <w:r>
         <w:rPr>
-          <w:rFonts w:ascii="Times New Roman" w:eastAsia="Times New Roman" w:hAnsi="Times New Roman" w:cs="Times New Roman"/>
-          <w:sz w:val="28"/>
-          <w:szCs w:val="28"/>
-          <w:lang w:eastAsia="ru-RU"/>
-        </w:rPr>
-        <w:t>дств с п</w:t>
+          <w:rFonts w:ascii="Times New Roman" w:eastAsia="Calibri" w:hAnsi="Times New Roman" w:cs="Times New Roman"/>
+          <w:sz w:val="28"/>
+          <w:szCs w:val="28"/>
+        </w:rPr>
+        <w:t>повышено</w:t>
       </w:r>
       <w:proofErr w:type="gramEnd"/>
       <w:r>
         <w:rPr>
-          <w:rFonts w:ascii="Times New Roman" w:eastAsia="Times New Roman" w:hAnsi="Times New Roman" w:cs="Times New Roman"/>
-          <w:sz w:val="28"/>
-          <w:szCs w:val="28"/>
-          <w:lang w:eastAsia="ru-RU"/>
-        </w:rPr>
-        <w:t>овышенной вредностью</w:t>
-      </w:r>
-      <w:r>
-        <w:rPr>
-          <w:rFonts w:ascii="Times New Roman" w:eastAsia="Times New Roman" w:hAnsi="Times New Roman" w:cs="Times New Roman"/>
-          <w:sz w:val="28"/>
-          <w:szCs w:val="28"/>
-          <w:lang w:eastAsia="ru-RU"/>
-        </w:rPr>
-        <w:t>.</w:t>
-      </w:r>
-    </w:p>
-    <w:p>
-      <w:pPr>
-        <w:spacing w:after="120" w:line="240" w:lineRule="auto"/>
-        <w:jc w:val="both"/>
-        <w:rPr>
-          <w:rFonts w:ascii="Times New Roman" w:eastAsia="Times New Roman" w:hAnsi="Times New Roman" w:cs="Times New Roman"/>
-          <w:sz w:val="28"/>
-          <w:szCs w:val="28"/>
-          <w:lang w:eastAsia="ru-RU"/>
-        </w:rPr>
-      </w:pPr>
-      <w:r>
-        <w:rPr>
-          <w:rFonts w:ascii="Times New Roman" w:eastAsia="Times New Roman" w:hAnsi="Times New Roman" w:cs="Times New Roman"/>
-          <w:sz w:val="28"/>
-          <w:szCs w:val="28"/>
-          <w:lang w:eastAsia="ru-RU"/>
-        </w:rPr>
-        <w:t xml:space="preserve">3. </w:t>
-      </w:r>
-      <w:r>
-        <w:rPr>
-          <w:rFonts w:ascii="Times New Roman" w:eastAsia="Times New Roman" w:hAnsi="Times New Roman" w:cs="Times New Roman"/>
-          <w:sz w:val="28"/>
-          <w:szCs w:val="28"/>
-          <w:lang w:eastAsia="ru-RU"/>
-        </w:rPr>
-        <w:t xml:space="preserve">ЕГО </w:t>
-      </w:r>
-      <w:r>
-        <w:rPr>
-          <w:rFonts w:ascii="Times New Roman" w:eastAsia="Times New Roman" w:hAnsi="Times New Roman" w:cs="Times New Roman"/>
-          <w:sz w:val="28"/>
-          <w:szCs w:val="28"/>
-          <w:lang w:eastAsia="ru-RU"/>
-        </w:rPr>
-        <w:t>НЕТ</w:t>
-      </w:r>
-    </w:p>
-    <w:p>
-      <w:pPr>
-        <w:spacing w:after="120" w:line="240" w:lineRule="auto"/>
-        <w:jc w:val="both"/>
-        <w:rPr>
-          <w:rFonts w:ascii="Times New Roman" w:eastAsia="Calibri" w:hAnsi="Times New Roman" w:cs="Times New Roman"/>
-          <w:sz w:val="28"/>
-          <w:szCs w:val="28"/>
-        </w:rPr>
-      </w:pPr>
-      <w:r>
-        <w:rPr>
-          <w:rFonts w:ascii="Times New Roman" w:eastAsia="Times New Roman" w:hAnsi="Times New Roman" w:cs="Times New Roman"/>
-          <w:sz w:val="28"/>
-          <w:szCs w:val="28"/>
-          <w:lang w:eastAsia="ru-RU"/>
-        </w:rPr>
-        <w:t xml:space="preserve">4. </w:t>
-      </w:r>
-      <w:r>
-        <w:rPr>
-          <w:rFonts w:ascii="Times New Roman" w:eastAsia="Calibri" w:hAnsi="Times New Roman" w:cs="Times New Roman"/>
-          <w:sz w:val="28"/>
-          <w:szCs w:val="28"/>
-        </w:rPr>
-        <w:t>В связи с подозрением, что Петровым А.Е. представлена фиктивная копия аттестата, просим сличить данную копию с учебным планом электротехнических отделений училищ.</w:t>
-      </w:r>
-    </w:p>
-    <w:p>
-      <w:pPr>
-        <w:spacing w:after="120" w:line="240" w:lineRule="auto"/>
-        <w:jc w:val="both"/>
-        <w:rPr>
-          <w:rFonts w:ascii="Times New Roman" w:hAnsi="Times New Roman" w:cs="Times New Roman"/>
-          <w:sz w:val="28"/>
-          <w:szCs w:val="28"/>
-        </w:rPr>
-      </w:pPr>
-      <w:r>
-        <w:rPr>
-          <w:rFonts w:ascii="Times New Roman" w:eastAsia="Calibri" w:hAnsi="Times New Roman" w:cs="Times New Roman"/>
-          <w:sz w:val="28"/>
-          <w:szCs w:val="28"/>
-        </w:rPr>
-        <w:t xml:space="preserve">5. </w:t>
-      </w:r>
-      <w:r>
-        <w:rPr>
-          <w:rFonts w:ascii="Times New Roman" w:hAnsi="Times New Roman" w:cs="Times New Roman"/>
-          <w:sz w:val="28"/>
-          <w:szCs w:val="28"/>
-        </w:rPr>
-        <w:t>Мы уже не раз писали о том, что со вторника цистерны с мазутом стоят под простоем. Это происходит из-за несвоевременного слива мазута в связи с отсутствием ёмкостей под него.</w:t>
-      </w:r>
-    </w:p>
-    <w:p>
-      <w:pPr>
-        <w:spacing w:after="120" w:line="240" w:lineRule="auto"/>
-        <w:jc w:val="both"/>
-        <w:rPr>
-          <w:rFonts w:ascii="Times New Roman" w:hAnsi="Times New Roman" w:cs="Times New Roman"/>
-          <w:sz w:val="28"/>
-          <w:szCs w:val="28"/>
-        </w:rPr>
-      </w:pPr>
-      <w:r>
-        <w:rPr>
-          <w:rFonts w:ascii="Times New Roman" w:hAnsi="Times New Roman" w:cs="Times New Roman"/>
-          <w:sz w:val="28"/>
-          <w:szCs w:val="28"/>
-        </w:rPr>
-        <w:lastRenderedPageBreak/>
-        <w:t>6. Когда закончится строительство всего комплекса, стадион будет выглядеть точно так же, как на макете. Однако это произойдёт лишь в том случае, если будут учтены все мелочи, на которые, как правило, обращается самое незначительное внимание. Впрочем, стоит понимать, что макет не догма и в процессе работы вполне возможны некоторые непринципиальные отклонения, касающиеся расположения отдельных объектов.</w:t>
-      </w:r>
-    </w:p>
-    <w:p>
-      <w:pPr>
-        <w:spacing w:after="120" w:line="240" w:lineRule="auto"/>
-        <w:jc w:val="both"/>
-        <w:rPr>
-          <w:rFonts w:ascii="Times New Roman" w:eastAsia="Calibri" w:hAnsi="Times New Roman" w:cs="Times New Roman"/>
-          <w:sz w:val="28"/>
-          <w:szCs w:val="28"/>
-        </w:rPr>
-      </w:pPr>
-      <w:r>
-        <w:rPr>
-          <w:rFonts w:ascii="Times New Roman" w:hAnsi="Times New Roman" w:cs="Times New Roman"/>
-          <w:sz w:val="28"/>
-          <w:szCs w:val="28"/>
-        </w:rPr>
-        <w:t>7.</w:t>
-      </w:r>
-      <w:r>
-        <w:rPr>
-          <w:rFonts w:ascii="Times New Roman" w:eastAsia="Calibri" w:hAnsi="Times New Roman" w:cs="Times New Roman"/>
-          <w:sz w:val="28"/>
-          <w:szCs w:val="28"/>
-        </w:rPr>
-        <w:t xml:space="preserve"> </w:t>
-      </w:r>
-      <w:r>
-        <w:rPr>
-          <w:rFonts w:ascii="Times New Roman" w:eastAsia="Calibri" w:hAnsi="Times New Roman" w:cs="Times New Roman"/>
-          <w:sz w:val="28"/>
-          <w:szCs w:val="28"/>
-        </w:rPr>
-        <w:t>З</w:t>
-      </w:r>
-      <w:r>
-        <w:rPr>
-          <w:rFonts w:ascii="Times New Roman" w:eastAsia="Calibri" w:hAnsi="Times New Roman" w:cs="Times New Roman"/>
-          <w:sz w:val="28"/>
-          <w:szCs w:val="28"/>
-        </w:rPr>
-        <w:t>на</w:t>
-      </w:r>
-      <w:r>
-        <w:rPr>
-          <w:rFonts w:ascii="Times New Roman" w:eastAsia="Calibri" w:hAnsi="Times New Roman" w:cs="Times New Roman"/>
-          <w:sz w:val="28"/>
-          <w:szCs w:val="28"/>
-        </w:rPr>
-        <w:t>чительные потери</w:t>
-      </w:r>
-      <w:r>
-        <w:rPr>
-          <w:rFonts w:ascii="Times New Roman" w:eastAsia="Calibri" w:hAnsi="Times New Roman" w:cs="Times New Roman"/>
-          <w:sz w:val="28"/>
-          <w:szCs w:val="28"/>
-        </w:rPr>
-        <w:t>, появившиеся и</w:t>
-      </w:r>
-      <w:r>
-        <w:rPr>
-          <w:rFonts w:ascii="Times New Roman" w:eastAsia="Calibri" w:hAnsi="Times New Roman" w:cs="Times New Roman"/>
-          <w:sz w:val="28"/>
-          <w:szCs w:val="28"/>
-        </w:rPr>
-        <w:t>з-за плохого состояния дороги</w:t>
-      </w:r>
-      <w:r>
-        <w:rPr>
-          <w:rFonts w:ascii="Times New Roman" w:eastAsia="Calibri" w:hAnsi="Times New Roman" w:cs="Times New Roman"/>
-          <w:sz w:val="28"/>
-          <w:szCs w:val="28"/>
-        </w:rPr>
-        <w:t xml:space="preserve">, </w:t>
-      </w:r>
-      <w:r>
-        <w:rPr>
-          <w:rFonts w:ascii="Times New Roman" w:eastAsia="Calibri" w:hAnsi="Times New Roman" w:cs="Times New Roman"/>
-          <w:sz w:val="28"/>
-          <w:szCs w:val="28"/>
-        </w:rPr>
-        <w:t xml:space="preserve">следует </w:t>
-      </w:r>
-      <w:r>
-        <w:rPr>
-          <w:rFonts w:ascii="Times New Roman" w:eastAsia="Calibri" w:hAnsi="Times New Roman" w:cs="Times New Roman"/>
-          <w:sz w:val="28"/>
-          <w:szCs w:val="28"/>
-        </w:rPr>
-        <w:t>компенсировать за</w:t>
-      </w:r>
-      <w:r>
-        <w:rPr>
-          <w:rFonts w:ascii="Times New Roman" w:eastAsia="Calibri" w:hAnsi="Times New Roman" w:cs="Times New Roman"/>
-          <w:sz w:val="28"/>
-          <w:szCs w:val="28"/>
-        </w:rPr>
-        <w:t xml:space="preserve"> счет вагонников, </w:t>
-      </w:r>
-      <w:r>
-        <w:rPr>
-          <w:rFonts w:ascii="Times New Roman" w:eastAsia="Calibri" w:hAnsi="Times New Roman" w:cs="Times New Roman"/>
-          <w:sz w:val="28"/>
-          <w:szCs w:val="28"/>
-        </w:rPr>
-        <w:t>уделяющих недостаточное внимание</w:t>
-      </w:r>
-      <w:r>
-        <w:rPr>
-          <w:rFonts w:ascii="Times New Roman" w:eastAsia="Calibri" w:hAnsi="Times New Roman" w:cs="Times New Roman"/>
-          <w:sz w:val="28"/>
-          <w:szCs w:val="28"/>
-        </w:rPr>
-        <w:t xml:space="preserve"> ка</w:t>
-      </w:r>
-      <w:r>
-        <w:rPr>
-          <w:rFonts w:ascii="Times New Roman" w:eastAsia="Calibri" w:hAnsi="Times New Roman" w:cs="Times New Roman"/>
-          <w:sz w:val="28"/>
-          <w:szCs w:val="28"/>
-        </w:rPr>
-        <w:t>честву ремонтных работ и осмотру</w:t>
-      </w:r>
-      <w:r>
-        <w:rPr>
-          <w:rFonts w:ascii="Times New Roman" w:eastAsia="Calibri" w:hAnsi="Times New Roman" w:cs="Times New Roman"/>
-          <w:sz w:val="28"/>
-          <w:szCs w:val="28"/>
-        </w:rPr>
-        <w:t xml:space="preserve"> подвижного состава. Хотя это не раз отмечалось на производственных собраниях, качество ремонта до сих пор не повышено и дорога числится </w:t>
-      </w:r>
-      <w:proofErr w:type="gramStart"/>
-      <w:r>
-        <w:rPr>
-          <w:rFonts w:ascii="Times New Roman" w:eastAsia="Calibri" w:hAnsi="Times New Roman" w:cs="Times New Roman"/>
-          <w:sz w:val="28"/>
-          <w:szCs w:val="28"/>
-        </w:rPr>
-        <w:t>в</w:t>
-      </w:r>
-      <w:proofErr w:type="gramEnd"/>
-      <w:r>
-        <w:rPr>
-          <w:rFonts w:ascii="Times New Roman" w:eastAsia="Calibri" w:hAnsi="Times New Roman" w:cs="Times New Roman"/>
-          <w:sz w:val="28"/>
-          <w:szCs w:val="28"/>
-        </w:rPr>
-        <w:t xml:space="preserve"> отстающих.</w:t>
+          <w:rFonts w:ascii="Times New Roman" w:eastAsia="Calibri" w:hAnsi="Times New Roman" w:cs="Times New Roman"/>
+          <w:sz w:val="28"/>
+          <w:szCs w:val="28"/>
+        </w:rPr>
+        <w:t xml:space="preserve"> и дорога числится в отстающих.</w:t>
       </w:r>
     </w:p>
     <w:p>
@@ -4208,16 +4121,7 @@
           <w:sz w:val="28"/>
           <w:szCs w:val="28"/>
         </w:rPr>
-        <w:t xml:space="preserve"> министе</w:t>
-      </w:r>
-      <w:proofErr w:type="gramStart"/>
-      <w:r>
-        <w:rPr>
-          <w:rFonts w:ascii="Times New Roman" w:eastAsia="Calibri" w:hAnsi="Times New Roman" w:cs="Times New Roman"/>
-          <w:sz w:val="28"/>
-          <w:szCs w:val="28"/>
-        </w:rPr>
-        <w:t>рст</w:t>
+        <w:t xml:space="preserve"> министерст</w:t>
       </w:r>
       <w:r>
         <w:rPr>
@@ -4241,16 +4145,7 @@
           <w:sz w:val="28"/>
           <w:szCs w:val="28"/>
         </w:rPr>
-        <w:t>пр</w:t>
-      </w:r>
-      <w:proofErr w:type="gramEnd"/>
-      <w:r>
-        <w:rPr>
-          <w:rFonts w:ascii="Times New Roman" w:eastAsia="Calibri" w:hAnsi="Times New Roman" w:cs="Times New Roman"/>
-          <w:sz w:val="28"/>
-          <w:szCs w:val="28"/>
-        </w:rPr>
-        <w:t>оизводится оплата труда</w:t>
+        <w:t>производится оплата труда</w:t>
       </w:r>
       <w:r>
         <w:t xml:space="preserve"> </w:t>
@@ -4409,7 +4304,17 @@
           <w:sz w:val="28"/>
           <w:szCs w:val="28"/>
         </w:rPr>
-        <w:t>9. По разнарядке министерства на работу в наше отделение направлены три молодых специалиста, которые окончили в этом году высшие учебные заведения. Жилой площади они не имеют, с чем министерство обязано считаться.</w:t>
+        <w:t>9. По разнарядке министерства на раб</w:t>
+      </w:r>
+      <w:bookmarkStart w:id="0" w:name="_GoBack"/>
+      <w:bookmarkEnd w:id="0"/>
+      <w:r>
+        <w:rPr>
+          <w:rFonts w:ascii="Times New Roman" w:eastAsia="Calibri" w:hAnsi="Times New Roman" w:cs="Times New Roman"/>
+          <w:sz w:val="28"/>
+          <w:szCs w:val="28"/>
+        </w:rPr>
+        <w:t>оту в наше отделение направлены три молодых специалиста, которые окончили в этом году высшие учебные заведения. Жилой площади они не имеют, с чем министерство обязано считаться.</w:t>
       </w:r>
     </w:p>
     <w:p>
@@ -4463,7 +4368,7 @@
 </file>
 
 <file path=word/numbering.xml><?xml version="1.0" encoding="utf-8"?>
-<w:numbering xmlns:wpc="http://schemas.microsoft.com/office/word/2010/wordprocessingCanvas" xmlns:mc="http://schemas.openxmlformats.org/markup-compatibility/2006" xmlns:o="urn:schemas-microsoft-com:office:office" xmlns:r="http://schemas.openxmlformats.org/officeDocument/2006/relationships" xmlns:m="http://schemas.openxmlformats.org/officeDocument/2006/math" xmlns:v="urn:schemas-microsoft-com:vml" xmlns:wp14="http://schemas.microsoft.com/office/word/2010/wordprocessingDrawing" xmlns:wp="http://schemas.openxmlformats.org/drawingml/2006/wordprocessingDrawing" xmlns:w10="urn:schemas-microsoft-com:office:word" xmlns:w="http://schemas.openxmlformats.org/wordprocessingml/2006/main" xmlns:w14="http://schemas.microsoft.com/office/word/2010/wordml" xmlns:wpg="http://schemas.microsoft.com/office/word/2010/wordprocessingGroup" xmlns:wpi="http://schemas.microsoft.com/office/word/2010/wordprocessingInk" xmlns:wne="http://schemas.microsoft.com/office/word/2006/wordml" xmlns:wps="http://schemas.microsoft.com/office/word/2010/wordprocessingShape" mc:Ignorable="w14 wp14">
+<w:numbering xmlns:wpc="http://schemas.microsoft.com/office/word/2010/wordprocessingCanvas" xmlns:mc="http://schemas.openxmlformats.org/markup-compatibility/2006" xmlns:o="urn:schemas-microsoft-com:office:office" xmlns:r="http://schemas.openxmlformats.org/officeDocument/2006/relationships" xmlns:m="http://schemas.openxmlformats.org/officeDocument/2006/math" xmlns:v="urn:schemas-microsoft-com:vml" xmlns:wp14="http://schemas.microsoft.com/office/word/2010/wordprocessingDrawing" xmlns:wp="http://schemas.openxmlformats.org/drawingml/2006/wordprocessingDrawing" xmlns:w10="urn:schemas-microsoft-com:office:word" xmlns:w="http://schemas.openxmlformats.org/wordprocessingml/2006/main" xmlns:w14="http://schemas.microsoft.com/office/word/2010/wordml" xmlns:w15="http://schemas.microsoft.com/office/word/2012/wordml" xmlns:wpg="http://schemas.microsoft.com/office/word/2010/wordprocessingGroup" xmlns:wpi="http://schemas.microsoft.com/office/word/2010/wordprocessingInk" xmlns:wne="http://schemas.microsoft.com/office/word/2006/wordml" xmlns:wps="http://schemas.microsoft.com/office/word/2010/wordprocessingShape" mc:Ignorable="w14 w15 wp14">
   <w:abstractNum w:abstractNumId="0">
     <w:nsid w:val="078C35DB"/>
     <w:multiLevelType w:val="hybridMultilevel"/>
@@ -4973,7 +4878,7 @@
 </file>
 
 <file path=word/styles.xml><?xml version="1.0" encoding="utf-8"?>
-<w:styles xmlns:mc="http://schemas.openxmlformats.org/markup-compatibility/2006" xmlns:r="http://schemas.openxmlformats.org/officeDocument/2006/relationships" xmlns:w="http://schemas.openxmlformats.org/wordprocessingml/2006/main" xmlns:w14="http://schemas.microsoft.com/office/word/2010/wordml" mc:Ignorable="w14">
+<w:styles xmlns:mc="http://schemas.openxmlformats.org/markup-compatibility/2006" xmlns:r="http://schemas.openxmlformats.org/officeDocument/2006/relationships" xmlns:w="http://schemas.openxmlformats.org/wordprocessingml/2006/main" xmlns:w14="http://schemas.microsoft.com/office/word/2010/wordml" xmlns:w15="http://schemas.microsoft.com/office/word/2012/wordml" mc:Ignorable="w14 w15">
   <w:docDefaults>
     <w:rPrDefault>
       <w:rPr>
@@ -4989,145 +4894,378 @@
       </w:pPr>
     </w:pPrDefault>
   </w:docDefaults>
-  <w:latentStyles w:defLockedState="0" w:defUIPriority="99" w:defSemiHidden="1" w:defUnhideWhenUsed="1" w:defQFormat="0" w:count="267">
-    <w:lsdException w:name="Normal" w:semiHidden="0" w:uiPriority="0" w:unhideWhenUsed="0" w:qFormat="1"/>
-    <w:lsdException w:name="heading 1" w:semiHidden="0" w:uiPriority="9" w:unhideWhenUsed="0" w:qFormat="1"/>
-    <w:lsdException w:name="heading 2" w:uiPriority="9" w:qFormat="1"/>
-    <w:lsdException w:name="heading 3" w:uiPriority="9" w:qFormat="1"/>
-    <w:lsdException w:name="heading 4" w:uiPriority="9" w:qFormat="1"/>
-    <w:lsdException w:name="heading 5" w:uiPriority="9" w:qFormat="1"/>
-    <w:lsdException w:name="heading 6" w:uiPriority="9" w:qFormat="1"/>
-    <w:lsdException w:name="heading 7" w:uiPriority="9" w:qFormat="1"/>
-    <w:lsdException w:name="heading 8" w:uiPriority="9" w:qFormat="1"/>
-    <w:lsdException w:name="heading 9" w:uiPriority="9" w:qFormat="1"/>
-    <w:lsdException w:name="toc 1" w:uiPriority="39"/>
-    <w:lsdException w:name="toc 2" w:uiPriority="39"/>
-    <w:lsdException w:name="toc 3" w:uiPriority="39"/>
-    <w:lsdException w:name="toc 4" w:uiPriority="39"/>
-    <w:lsdException w:name="toc 5" w:uiPriority="39"/>
-    <w:lsdException w:name="toc 6" w:uiPriority="39"/>
-    <w:lsdException w:name="toc 7" w:uiPriority="39"/>
-    <w:lsdException w:name="toc 8" w:uiPriority="39"/>
-    <w:lsdException w:name="toc 9" w:uiPriority="39"/>
-    <w:lsdException w:name="caption" w:uiPriority="35" w:qFormat="1"/>
-    <w:lsdException w:name="Title" w:semiHidden="0" w:uiPriority="10" w:unhideWhenUsed="0" w:qFormat="1"/>
-    <w:lsdException w:name="Default Paragraph Font" w:uiPriority="1"/>
-    <w:lsdException w:name="Subtitle" w:semiHidden="0" w:uiPriority="11" w:unhideWhenUsed="0" w:qFormat="1"/>
-    <w:lsdException w:name="Strong" w:semiHidden="0" w:uiPriority="22" w:unhideWhenUsed="0" w:qFormat="1"/>
-    <w:lsdException w:name="Emphasis" w:semiHidden="0" w:uiPriority="20" w:unhideWhenUsed="0" w:qFormat="1"/>
-    <w:lsdException w:name="Normal (Web)" w:uiPriority="0"/>
-    <w:lsdException w:name="Table Grid" w:semiHidden="0" w:uiPriority="59" w:unhideWhenUsed="0"/>
-    <w:lsdException w:name="Placeholder Text" w:unhideWhenUsed="0"/>
-    <w:lsdException w:name="No Spacing" w:semiHidden="0" w:uiPriority="1" w:unhideWhenUsed="0" w:qFormat="1"/>
-    <w:lsdException w:name="Light Shading" w:semiHidden="0" w:uiPriority="60" w:unhideWhenUsed="0"/>
-    <w:lsdException w:name="Light List" w:semiHidden="0" w:uiPriority="61" w:unhideWhenUsed="0"/>
-    <w:lsdException w:name="Light Grid" w:semiHidden="0" w:uiPriority="62" w:unhideWhenUsed="0"/>
-    <w:lsdException w:name="Medium Shading 1" w:semiHidden="0" w:uiPriority="63" w:unhideWhenUsed="0"/>
-    <w:lsdException w:name="Medium Shading 2" w:semiHidden="0" w:uiPriority="64" w:unhideWhenUsed="0"/>
-    <w:lsdException w:name="Medium List 1" w:semiHidden="0" w:uiPriority="65" w:unhideWhenUsed="0"/>
-    <w:lsdException w:name="Medium List 2" w:semiHidden="0" w:uiPriority="66" w:unhideWhenUsed="0"/>
-    <w:lsdException w:name="Medium Grid 1" w:semiHidden="0" w:uiPriority="67" w:unhideWhenUsed="0"/>
-    <w:lsdException w:name="Medium Grid 2" w:semiHidden="0" w:uiPriority="68" w:unhideWhenUsed="0"/>
-    <w:lsdException w:name="Medium Grid 3" w:semiHidden="0" w:uiPriority="69" w:unhideWhenUsed="0"/>
-    <w:lsdException w:name="Dark List" w:semiHidden="0" w:uiPriority="70" w:unhideWhenUsed="0"/>
-    <w:lsdException w:name="Colorful Shading" w:semiHidden="0" w:uiPriority="71" w:unhideWhenUsed="0"/>
-    <w:lsdException w:name="Colorful List" w:semiHidden="0" w:uiPriority="72" w:unhideWhenUsed="0"/>
-    <w:lsdException w:name="Colorful Grid" w:semiHidden="0" w:uiPriority="73" w:unhideWhenUsed="0"/>
-    <w:lsdException w:name="Light Shading Accent 1" w:semiHidden="0" w:uiPriority="60" w:unhideWhenUsed="0"/>
-    <w:lsdException w:name="Light List Accent 1" w:semiHidden="0" w:uiPriority="61" w:unhideWhenUsed="0"/>
-    <w:lsdException w:name="Light Grid Accent 1" w:semiHidden="0" w:uiPriority="62" w:unhideWhenUsed="0"/>
-    <w:lsdException w:name="Medium Shading 1 Accent 1" w:semiHidden="0" w:uiPriority="63" w:unhideWhenUsed="0"/>
-    <w:lsdException w:name="Medium Shading 2 Accent 1" w:semiHidden="0" w:uiPriority="64" w:unhideWhenUsed="0"/>
-    <w:lsdException w:name="Medium List 1 Accent 1" w:semiHidden="0" w:uiPriority="65" w:unhideWhenUsed="0"/>
-    <w:lsdException w:name="Revision" w:unhideWhenUsed="0"/>
-    <w:lsdException w:name="List Paragraph" w:semiHidden="0" w:uiPriority="34" w:unhideWhenUsed="0" w:qFormat="1"/>
-    <w:lsdException w:name="Quote" w:semiHidden="0" w:uiPriority="29" w:unhideWhenUsed="0" w:qFormat="1"/>
-    <w:lsdException w:name="Intense Quote" w:semiHidden="0" w:uiPriority="30" w:unhideWhenUsed="0" w:qFormat="1"/>
-    <w:lsdException w:name="Medium List 2 Accent 1" w:semiHidden="0" w:uiPriority="66" w:unhideWhenUsed="0"/>
-    <w:lsdException w:name="Medium Grid 1 Accent 1" w:semiHidden="0" w:uiPriority="67" w:unhideWhenUsed="0"/>
-    <w:lsdException w:name="Medium Grid 2 Accent 1" w:semiHidden="0" w:uiPriority="68" w:unhideWhenUsed="0"/>
-    <w:lsdException w:name="Medium Grid 3 Accent 1" w:semiHidden="0" w:uiPriority="69" w:unhideWhenUsed="0"/>
-    <w:lsdException w:name="Dark List Accent 1" w:semiHidden="0" w:uiPriority="70" w:unhideWhenUsed="0"/>
-    <w:lsdException w:name="Colorful Shading Accent 1" w:semiHidden="0" w:uiPriority="71" w:unhideWhenUsed="0"/>
-    <w:lsdException w:name="Colorful List Accent 1" w:semiHidden="0" w:uiPriority="72" w:unhideWhenUsed="0"/>
-    <w:lsdException w:name="Colorful Grid Accent 1" w:semiHidden="0" w:uiPriority="73" w:unhideWhenUsed="0"/>
-    <w:lsdException w:name="Light Shading Accent 2" w:semiHidden="0" w:uiPriority="60" w:unhideWhenUsed="0"/>
-    <w:lsdException w:name="Light List Accent 2" w:semiHidden="0" w:uiPriority="61" w:unhideWhenUsed="0"/>
-    <w:lsdException w:name="Light Grid Accent 2" w:semiHidden="0" w:uiPriority="62" w:unhideWhenUsed="0"/>
-    <w:lsdException w:name="Medium Shading 1 Accent 2" w:semiHidden="0" w:uiPriority="63" w:unhideWhenUsed="0"/>
-    <w:lsdException w:name="Medium Shading 2 Accent 2" w:semiHidden="0" w:uiPriority="64" w:unhideWhenUsed="0"/>
-    <w:lsdException w:name="Medium List 1 Accent 2" w:semiHidden="0" w:uiPriority="65" w:unhideWhenUsed="0"/>
-    <w:lsdException w:name="Medium List 2 Accent 2" w:semiHidden="0" w:uiPriority="66" w:unhideWhenUsed="0"/>
-    <w:lsdException w:name="Medium Grid 1 Accent 2" w:semiHidden="0" w:uiPriority="67" w:unhideWhenUsed="0"/>
-    <w:lsdException w:name="Medium Grid 2 Accent 2" w:semiHidden="0" w:uiPriority="68" w:unhideWhenUsed="0"/>
-    <w:lsdException w:name="Medium Grid 3 Accent 2" w:semiHidden="0" w:uiPriority="69" w:unhideWhenUsed="0"/>
-    <w:lsdException w:name="Dark List Accent 2" w:semiHidden="0" w:uiPriority="70" w:unhideWhenUsed="0"/>
-    <w:lsdException w:name="Colorful Shading Accent 2" w:semiHidden="0" w:uiPriority="71" w:unhideWhenUsed="0"/>
-    <w:lsdException w:name="Colorful List Accent 2" w:semiHidden="0" w:uiPriority="72" w:unhideWhenUsed="0"/>
-    <w:lsdException w:name="Colorful Grid Accent 2" w:semiHidden="0" w:uiPriority="73" w:unhideWhenUsed="0"/>
-    <w:lsdException w:name="Light Shading Accent 3" w:semiHidden="0" w:uiPriority="60" w:unhideWhenUsed="0"/>
-    <w:lsdException w:name="Light List Accent 3" w:semiHidden="0" w:uiPriority="61" w:unhideWhenUsed="0"/>
-    <w:lsdException w:name="Light Grid Accent 3" w:semiHidden="0" w:uiPriority="62" w:unhideWhenUsed="0"/>
-    <w:lsdException w:name="Medium Shading 1 Accent 3" w:semiHidden="0" w:uiPriority="63" w:unhideWhenUsed="0"/>
-    <w:lsdException w:name="Medium Shading 2 Accent 3" w:semiHidden="0" w:uiPriority="64" w:unhideWhenUsed="0"/>
-    <w:lsdException w:name="Medium List 1 Accent 3" w:semiHidden="0" w:uiPriority="65" w:unhideWhenUsed="0"/>
-    <w:lsdException w:name="Medium List 2 Accent 3" w:semiHidden="0" w:uiPriority="66" w:unhideWhenUsed="0"/>
-    <w:lsdException w:name="Medium Grid 1 Accent 3" w:semiHidden="0" w:uiPriority="67" w:unhideWhenUsed="0"/>
-    <w:lsdException w:name="Medium Grid 2 Accent 3" w:semiHidden="0" w:uiPriority="68" w:unhideWhenUsed="0"/>
-    <w:lsdException w:name="Medium Grid 3 Accent 3" w:semiHidden="0" w:uiPriority="69" w:unhideWhenUsed="0"/>
-    <w:lsdException w:name="Dark List Accent 3" w:semiHidden="0" w:uiPriority="70" w:unhideWhenUsed="0"/>
-    <w:lsdException w:name="Colorful Shading Accent 3" w:semiHidden="0" w:uiPriority="71" w:unhideWhenUsed="0"/>
-    <w:lsdException w:name="Colorful List Accent 3" w:semiHidden="0" w:uiPriority="72" w:unhideWhenUsed="0"/>
-    <w:lsdException w:name="Colorful Grid Accent 3" w:semiHidden="0" w:uiPriority="73" w:unhideWhenUsed="0"/>
-    <w:lsdException w:name="Light Shading Accent 4" w:semiHidden="0" w:uiPriority="60" w:unhideWhenUsed="0"/>
-    <w:lsdException w:name="Light List Accent 4" w:semiHidden="0" w:uiPriority="61" w:unhideWhenUsed="0"/>
-    <w:lsdException w:name="Light Grid Accent 4" w:semiHidden="0" w:uiPriority="62" w:unhideWhenUsed="0"/>
-    <w:lsdException w:name="Medium Shading 1 Accent 4" w:semiHidden="0" w:uiPriority="63" w:unhideWhenUsed="0"/>
-    <w:lsdException w:name="Medium Shading 2 Accent 4" w:semiHidden="0" w:uiPriority="64" w:unhideWhenUsed="0"/>
-    <w:lsdException w:name="Medium List 1 Accent 4" w:semiHidden="0" w:uiPriority="65" w:unhideWhenUsed="0"/>
-    <w:lsdException w:name="Medium List 2 Accent 4" w:semiHidden="0" w:uiPriority="66" w:unhideWhenUsed="0"/>
-    <w:lsdException w:name="Medium Grid 1 Accent 4" w:semiHidden="0" w:uiPriority="67" w:unhideWhenUsed="0"/>
-    <w:lsdException w:name="Medium Grid 2 Accent 4" w:semiHidden="0" w:uiPriority="68" w:unhideWhenUsed="0"/>
-    <w:lsdException w:name="Medium Grid 3 Accent 4" w:semiHidden="0" w:uiPriority="69" w:unhideWhenUsed="0"/>
-    <w:lsdException w:name="Dark List Accent 4" w:semiHidden="0" w:uiPriority="70" w:unhideWhenUsed="0"/>
-    <w:lsdException w:name="Colorful Shading Accent 4" w:semiHidden="0" w:uiPriority="71" w:unhideWhenUsed="0"/>
-    <w:lsdException w:name="Colorful List Accent 4" w:semiHidden="0" w:uiPriority="72" w:unhideWhenUsed="0"/>
-    <w:lsdException w:name="Colorful Grid Accent 4" w:semiHidden="0" w:uiPriority="73" w:unhideWhenUsed="0"/>
-    <w:lsdException w:name="Light Shading Accent 5" w:semiHidden="0" w:uiPriority="60" w:unhideWhenUsed="0"/>
-    <w:lsdException w:name="Light List Accent 5" w:semiHidden="0" w:uiPriority="61" w:unhideWhenUsed="0"/>
-    <w:lsdException w:name="Light Grid Accent 5" w:semiHidden="0" w:uiPriority="62" w:unhideWhenUsed="0"/>
-    <w:lsdException w:name="Medium Shading 1 Accent 5" w:semiHidden="0" w:uiPriority="63" w:unhideWhenUsed="0"/>
-    <w:lsdException w:name="Medium Shading 2 Accent 5" w:semiHidden="0" w:uiPriority="64" w:unhideWhenUsed="0"/>
-    <w:lsdException w:name="Medium List 1 Accent 5" w:semiHidden="0" w:uiPriority="65" w:unhideWhenUsed="0"/>
-    <w:lsdException w:name="Medium List 2 Accent 5" w:semiHidden="0" w:uiPriority="66" w:unhideWhenUsed="0"/>
-    <w:lsdException w:name="Medium Grid 1 Accent 5" w:semiHidden="0" w:uiPriority="67" w:unhideWhenUsed="0"/>
-    <w:lsdException w:name="Medium Grid 2 Accent 5" w:semiHidden="0" w:uiPriority="68" w:unhideWhenUsed="0"/>
-    <w:lsdException w:name="Medium Grid 3 Accent 5" w:semiHidden="0" w:uiPriority="69" w:unhideWhenUsed="0"/>
-    <w:lsdException w:name="Dark List Accent 5" w:semiHidden="0" w:uiPriority="70" w:unhideWhenUsed="0"/>
-    <w:lsdException w:name="Colorful Shading Accent 5" w:semiHidden="0" w:uiPriority="71" w:unhideWhenUsed="0"/>
-    <w:lsdException w:name="Colorful List Accent 5" w:semiHidden="0" w:uiPriority="72" w:unhideWhenUsed="0"/>
-    <w:lsdException w:name="Colorful Grid Accent 5" w:semiHidden="0" w:uiPriority="73" w:unhideWhenUsed="0"/>
-    <w:lsdException w:name="Light Shading Accent 6" w:semiHidden="0" w:uiPriority="60" w:unhideWhenUsed="0"/>
-    <w:lsdException w:name="Light List Accent 6" w:semiHidden="0" w:uiPriority="61" w:unhideWhenUsed="0"/>
-    <w:lsdException w:name="Light Grid Accent 6" w:semiHidden="0" w:uiPriority="62" w:unhideWhenUsed="0"/>
-    <w:lsdException w:name="Medium Shading 1 Accent 6" w:semiHidden="0" w:uiPriority="63" w:unhideWhenUsed="0"/>
-    <w:lsdException w:name="Medium Shading 2 Accent 6" w:semiHidden="0" w:uiPriority="64" w:unhideWhenUsed="0"/>
-    <w:lsdException w:name="Medium List 1 Accent 6" w:semiHidden="0" w:uiPriority="65" w:unhideWhenUsed="0"/>
-    <w:lsdException w:name="Medium List 2 Accent 6" w:semiHidden="0" w:uiPriority="66" w:unhideWhenUsed="0"/>
-    <w:lsdException w:name="Medium Grid 1 Accent 6" w:semiHidden="0" w:uiPriority="67" w:unhideWhenUsed="0"/>
-    <w:lsdException w:name="Medium Grid 2 Accent 6" w:semiHidden="0" w:uiPriority="68" w:unhideWhenUsed="0"/>
-    <w:lsdException w:name="Medium Grid 3 Accent 6" w:semiHidden="0" w:uiPriority="69" w:unhideWhenUsed="0"/>
-    <w:lsdException w:name="Dark List Accent 6" w:semiHidden="0" w:uiPriority="70" w:unhideWhenUsed="0"/>
-    <w:lsdException w:name="Colorful Shading Accent 6" w:semiHidden="0" w:uiPriority="71" w:unhideWhenUsed="0"/>
-    <w:lsdException w:name="Colorful List Accent 6" w:semiHidden="0" w:uiPriority="72" w:unhideWhenUsed="0"/>
-    <w:lsdException w:name="Colorful Grid Accent 6" w:semiHidden="0" w:uiPriority="73" w:unhideWhenUsed="0"/>
-    <w:lsdException w:name="Subtle Emphasis" w:semiHidden="0" w:uiPriority="19" w:unhideWhenUsed="0" w:qFormat="1"/>
-    <w:lsdException w:name="Intense Emphasis" w:semiHidden="0" w:uiPriority="21" w:unhideWhenUsed="0" w:qFormat="1"/>
-    <w:lsdException w:name="Subtle Reference" w:semiHidden="0" w:uiPriority="31" w:unhideWhenUsed="0" w:qFormat="1"/>
-    <w:lsdException w:name="Intense Reference" w:semiHidden="0" w:uiPriority="32" w:unhideWhenUsed="0" w:qFormat="1"/>
-    <w:lsdException w:name="Book Title" w:semiHidden="0" w:uiPriority="33" w:unhideWhenUsed="0" w:qFormat="1"/>
-    <w:lsdException w:name="Bibliography" w:uiPriority="37"/>
-    <w:lsdException w:name="TOC Heading" w:uiPriority="39" w:qFormat="1"/>
+  <w:latentStyles w:defLockedState="0" w:defUIPriority="99" w:defSemiHidden="0" w:defUnhideWhenUsed="0" w:defQFormat="0" w:count="371">
+    <w:lsdException w:name="Normal" w:uiPriority="0" w:qFormat="1"/>
+    <w:lsdException w:name="heading 1" w:uiPriority="9" w:qFormat="1"/>
+    <w:lsdException w:name="heading 2" w:semiHidden="1" w:uiPriority="9" w:unhideWhenUsed="1" w:qFormat="1"/>
+    <w:lsdException w:name="heading 3" w:semiHidden="1" w:uiPriority="9" w:unhideWhenUsed="1" w:qFormat="1"/>
+    <w:lsdException w:name="heading 4" w:semiHidden="1" w:uiPriority="9" w:unhideWhenUsed="1" w:qFormat="1"/>
+    <w:lsdException w:name="heading 5" w:semiHidden="1" w:uiPriority="9" w:unhideWhenUsed="1" w:qFormat="1"/>
+    <w:lsdException w:name="heading 6" w:semiHidden="1" w:uiPriority="9" w:unhideWhenUsed="1" w:qFormat="1"/>
+    <w:lsdException w:name="heading 7" w:semiHidden="1" w:uiPriority="9" w:unhideWhenUsed="1" w:qFormat="1"/>
+    <w:lsdException w:name="heading 8" w:semiHidden="1" w:uiPriority="9" w:unhideWhenUsed="1" w:qFormat="1"/>
+    <w:lsdException w:name="heading 9" w:semiHidden="1" w:uiPriority="9" w:unhideWhenUsed="1" w:qFormat="1"/>
+    <w:lsdException w:name="index 1" w:semiHidden="1" w:unhideWhenUsed="1"/>
+    <w:lsdException w:name="index 2" w:semiHidden="1" w:unhideWhenUsed="1"/>
+    <w:lsdException w:name="index 3" w:semiHidden="1" w:unhideWhenUsed="1"/>
+    <w:lsdException w:name="index 4" w:semiHidden="1" w:unhideWhenUsed="1"/>
+    <w:lsdException w:name="index 5" w:semiHidden="1" w:unhideWhenUsed="1"/>
+    <w:lsdException w:name="index 6" w:semiHidden="1" w:unhideWhenUsed="1"/>
+    <w:lsdException w:name="index 7" w:semiHidden="1" w:unhideWhenUsed="1"/>
+    <w:lsdException w:name="index 8" w:semiHidden="1" w:unhideWhenUsed="1"/>
+    <w:lsdException w:name="index 9" w:semiHidden="1" w:unhideWhenUsed="1"/>
+    <w:lsdException w:name="toc 1" w:semiHidden="1" w:uiPriority="39" w:unhideWhenUsed="1"/>
+    <w:lsdException w:name="toc 2" w:semiHidden="1" w:uiPriority="39" w:unhideWhenUsed="1"/>
+    <w:lsdException w:name="toc 3" w:semiHidden="1" w:uiPriority="39" w:unhideWhenUsed="1"/>
+    <w:lsdException w:name="toc 4" w:semiHidden="1" w:uiPriority="39" w:unhideWhenUsed="1"/>
+    <w:lsdException w:name="toc 5" w:semiHidden="1" w:uiPriority="39" w:unhideWhenUsed="1"/>
+    <w:lsdException w:name="toc 6" w:semiHidden="1" w:uiPriority="39" w:unhideWhenUsed="1"/>
+    <w:lsdException w:name="toc 7" w:semiHidden="1" w:uiPriority="39" w:unhideWhenUsed="1"/>
+    <w:lsdException w:name="toc 8" w:semiHidden="1" w:uiPriority="39" w:unhideWhenUsed="1"/>
+    <w:lsdException w:name="toc 9" w:semiHidden="1" w:uiPriority="39" w:unhideWhenUsed="1"/>
+    <w:lsdException w:name="Normal Indent" w:semiHidden="1" w:unhideWhenUsed="1"/>
+    <w:lsdException w:name="footnote text" w:semiHidden="1" w:unhideWhenUsed="1"/>
+    <w:lsdException w:name="annotation text" w:semiHidden="1" w:unhideWhenUsed="1"/>
+    <w:lsdException w:name="header" w:semiHidden="1" w:unhideWhenUsed="1"/>
+    <w:lsdException w:name="footer" w:semiHidden="1" w:unhideWhenUsed="1"/>
+    <w:lsdException w:name="index heading" w:semiHidden="1" w:unhideWhenUsed="1"/>
+    <w:lsdException w:name="caption" w:semiHidden="1" w:uiPriority="35" w:unhideWhenUsed="1" w:qFormat="1"/>
+    <w:lsdException w:name="table of figures" w:semiHidden="1" w:unhideWhenUsed="1"/>
+    <w:lsdException w:name="envelope address" w:semiHidden="1" w:unhideWhenUsed="1"/>
+    <w:lsdException w:name="envelope return" w:semiHidden="1" w:unhideWhenUsed="1"/>
+    <w:lsdException w:name="footnote reference" w:semiHidden="1" w:unhideWhenUsed="1"/>
+    <w:lsdException w:name="annotation reference" w:semiHidden="1" w:unhideWhenUsed="1"/>
+    <w:lsdException w:name="line number" w:semiHidden="1" w:unhideWhenUsed="1"/>
+    <w:lsdException w:name="page number" w:semiHidden="1" w:unhideWhenUsed="1"/>
+    <w:lsdException w:name="endnote reference" w:semiHidden="1" w:unhideWhenUsed="1"/>
+    <w:lsdException w:name="endnote text" w:semiHidden="1" w:unhideWhenUsed="1"/>
+    <w:lsdException w:name="table of authorities" w:semiHidden="1" w:unhideWhenUsed="1"/>
+    <w:lsdException w:name="macro" w:semiHidden="1" w:unhideWhenUsed="1"/>
+    <w:lsdException w:name="toa heading" w:semiHidden="1" w:unhideWhenUsed="1"/>
+    <w:lsdException w:name="List" w:semiHidden="1" w:unhideWhenUsed="1"/>
+    <w:lsdException w:name="List Bullet" w:semiHidden="1" w:unhideWhenUsed="1"/>
+    <w:lsdException w:name="List Number" w:semiHidden="1" w:unhideWhenUsed="1"/>
+    <w:lsdException w:name="List 2" w:semiHidden="1" w:unhideWhenUsed="1"/>
+    <w:lsdException w:name="List 3" w:semiHidden="1" w:unhideWhenUsed="1"/>
+    <w:lsdException w:name="List 4" w:semiHidden="1" w:unhideWhenUsed="1"/>
+    <w:lsdException w:name="List 5" w:semiHidden="1" w:unhideWhenUsed="1"/>
+    <w:lsdException w:name="List Bullet 2" w:semiHidden="1" w:unhideWhenUsed="1"/>
+    <w:lsdException w:name="List Bullet 3" w:semiHidden="1" w:unhideWhenUsed="1"/>
+    <w:lsdException w:name="List Bullet 4" w:semiHidden="1" w:unhideWhenUsed="1"/>
+    <w:lsdException w:name="List Bullet 5" w:semiHidden="1" w:unhideWhenUsed="1"/>
+    <w:lsdException w:name="List Number 2" w:semiHidden="1" w:unhideWhenUsed="1"/>
+    <w:lsdException w:name="List Number 3" w:semiHidden="1" w:unhideWhenUsed="1"/>
+    <w:lsdException w:name="List Number 4" w:semiHidden="1" w:unhideWhenUsed="1"/>
+    <w:lsdException w:name="List Number 5" w:semiHidden="1" w:unhideWhenUsed="1"/>
+    <w:lsdException w:name="Title" w:uiPriority="10" w:qFormat="1"/>
+    <w:lsdException w:name="Closing" w:semiHidden="1" w:unhideWhenUsed="1"/>
+    <w:lsdException w:name="Signature" w:semiHidden="1" w:unhideWhenUsed="1"/>
+    <w:lsdException w:name="Default Paragraph Font" w:semiHidden="1" w:uiPriority="1" w:unhideWhenUsed="1"/>
+    <w:lsdException w:name="Body Text" w:semiHidden="1" w:unhideWhenUsed="1"/>
+    <w:lsdException w:name="Body Text Indent" w:semiHidden="1" w:unhideWhenUsed="1"/>
+    <w:lsdException w:name="List Continue" w:semiHidden="1" w:unhideWhenUsed="1"/>
+    <w:lsdException w:name="List Continue 2" w:semiHidden="1" w:unhideWhenUsed="1"/>
+    <w:lsdException w:name="List Continue 3" w:semiHidden="1" w:unhideWhenUsed="1"/>
+    <w:lsdException w:name="List Continue 4" w:semiHidden="1" w:unhideWhenUsed="1"/>
+    <w:lsdException w:name="List Continue 5" w:semiHidden="1" w:unhideWhenUsed="1"/>
+    <w:lsdException w:name="Message Header" w:semiHidden="1" w:unhideWhenUsed="1"/>
+    <w:lsdException w:name="Subtitle" w:uiPriority="11" w:qFormat="1"/>
+    <w:lsdException w:name="Salutation" w:semiHidden="1" w:unhideWhenUsed="1"/>
+    <w:lsdException w:name="Date" w:semiHidden="1" w:unhideWhenUsed="1"/>
+    <w:lsdException w:name="Body Text First Indent" w:semiHidden="1" w:unhideWhenUsed="1"/>
+    <w:lsdException w:name="Body Text First Indent 2" w:semiHidden="1" w:unhideWhenUsed="1"/>
+    <w:lsdException w:name="Note Heading" w:semiHidden="1" w:unhideWhenUsed="1"/>
+    <w:lsdException w:name="Body Text 2" w:semiHidden="1" w:unhideWhenUsed="1"/>
+    <w:lsdException w:name="Body Text 3" w:semiHidden="1" w:unhideWhenUsed="1"/>
+    <w:lsdException w:name="Body Text Indent 2" w:semiHidden="1" w:unhideWhenUsed="1"/>
+    <w:lsdException w:name="Body Text Indent 3" w:semiHidden="1" w:unhideWhenUsed="1"/>
+    <w:lsdException w:name="Block Text" w:semiHidden="1" w:unhideWhenUsed="1"/>
+    <w:lsdException w:name="Hyperlink" w:semiHidden="1" w:unhideWhenUsed="1"/>
+    <w:lsdException w:name="FollowedHyperlink" w:semiHidden="1" w:unhideWhenUsed="1"/>
+    <w:lsdException w:name="Strong" w:uiPriority="22" w:qFormat="1"/>
+    <w:lsdException w:name="Emphasis" w:uiPriority="20" w:qFormat="1"/>
+    <w:lsdException w:name="Document Map" w:semiHidden="1" w:unhideWhenUsed="1"/>
+    <w:lsdException w:name="Plain Text" w:semiHidden="1" w:unhideWhenUsed="1"/>
+    <w:lsdException w:name="E-mail Signature" w:semiHidden="1" w:unhideWhenUsed="1"/>
+    <w:lsdException w:name="HTML Top of Form" w:semiHidden="1" w:unhideWhenUsed="1"/>
+    <w:lsdException w:name="HTML Bottom of Form" w:semiHidden="1" w:unhideWhenUsed="1"/>
+    <w:lsdException w:name="Normal (Web)" w:semiHidden="1" w:uiPriority="0" w:unhideWhenUsed="1"/>
+    <w:lsdException w:name="HTML Acronym" w:semiHidden="1" w:unhideWhenUsed="1"/>
+    <w:lsdException w:name="HTML Address" w:semiHidden="1" w:unhideWhenUsed="1"/>
+    <w:lsdException w:name="HTML Cite" w:semiHidden="1" w:unhideWhenUsed="1"/>
+    <w:lsdException w:name="HTML Code" w:semiHidden="1" w:unhideWhenUsed="1"/>
+    <w:lsdException w:name="HTML Definition" w:semiHidden="1" w:unhideWhenUsed="1"/>
+    <w:lsdException w:name="HTML Keyboard" w:semiHidden="1" w:unhideWhenUsed="1"/>
+    <w:lsdException w:name="HTML Preformatted" w:semiHidden="1" w:unhideWhenUsed="1"/>
+    <w:lsdException w:name="HTML Sample" w:semiHidden="1" w:unhideWhenUsed="1"/>
+    <w:lsdException w:name="HTML Typewriter" w:semiHidden="1" w:unhideWhenUsed="1"/>
+    <w:lsdException w:name="HTML Variable" w:semiHidden="1" w:unhideWhenUsed="1"/>
+    <w:lsdException w:name="Normal Table" w:semiHidden="1" w:unhideWhenUsed="1"/>
+    <w:lsdException w:name="annotation subject" w:semiHidden="1" w:unhideWhenUsed="1"/>
+    <w:lsdException w:name="No List" w:semiHidden="1" w:unhideWhenUsed="1"/>
+    <w:lsdException w:name="Outline List 1" w:semiHidden="1" w:unhideWhenUsed="1"/>
+    <w:lsdException w:name="Outline List 2" w:semiHidden="1" w:unhideWhenUsed="1"/>
+    <w:lsdException w:name="Outline List 3" w:semiHidden="1" w:unhideWhenUsed="1"/>
+    <w:lsdException w:name="Table Simple 1" w:semiHidden="1" w:unhideWhenUsed="1"/>
+    <w:lsdException w:name="Table Simple 2" w:semiHidden="1" w:unhideWhenUsed="1"/>
+    <w:lsdException w:name="Table Simple 3" w:semiHidden="1" w:unhideWhenUsed="1"/>
+    <w:lsdException w:name="Table Classic 1" w:semiHidden="1" w:unhideWhenUsed="1"/>
+    <w:lsdException w:name="Table Classic 2" w:semiHidden="1" w:unhideWhenUsed="1"/>
+    <w:lsdException w:name="Table Classic 3" w:semiHidden="1" w:unhideWhenUsed="1"/>
+    <w:lsdException w:name="Table Classic 4" w:semiHidden="1" w:unhideWhenUsed="1"/>
+    <w:lsdException w:name="Table Colorful 1" w:semiHidden="1" w:unhideWhenUsed="1"/>
+    <w:lsdException w:name="Table Colorful 2" w:semiHidden="1" w:unhideWhenUsed="1"/>
+    <w:lsdException w:name="Table Colorful 3" w:semiHidden="1" w:unhideWhenUsed="1"/>
+    <w:lsdException w:name="Table Columns 1" w:semiHidden="1" w:unhideWhenUsed="1"/>
+    <w:lsdException w:name="Table Columns 2" w:semiHidden="1" w:unhideWhenUsed="1"/>
+    <w:lsdException w:name="Table Columns 3" w:semiHidden="1" w:unhideWhenUsed="1"/>
+    <w:lsdException w:name="Table Columns 4" w:semiHidden="1" w:unhideWhenUsed="1"/>
+    <w:lsdException w:name="Table Columns 5" w:semiHidden="1" w:unhideWhenUsed="1"/>
+    <w:lsdException w:name="Table Grid 1" w:semiHidden="1" w:unhideWhenUsed="1"/>
+    <w:lsdException w:name="Table Grid 2" w:semiHidden="1" w:unhideWhenUsed="1"/>
+    <w:lsdException w:name="Table Grid 3" w:semiHidden="1" w:unhideWhenUsed="1"/>
+    <w:lsdException w:name="Table Grid 4" w:semiHidden="1" w:unhideWhenUsed="1"/>
+    <w:lsdException w:name="Table Grid 5" w:semiHidden="1" w:unhideWhenUsed="1"/>
+    <w:lsdException w:name="Table Grid 6" w:semiHidden="1" w:unhideWhenUsed="1"/>
+    <w:lsdException w:name="Table Grid 7" w:semiHidden="1" w:unhideWhenUsed="1"/>
+    <w:lsdException w:name="Table Grid 8" w:semiHidden="1" w:unhideWhenUsed="1"/>
+    <w:lsdException w:name="Table List 1" w:semiHidden="1" w:unhideWhenUsed="1"/>
+    <w:lsdException w:name="Table List 2" w:semiHidden="1" w:unhideWhenUsed="1"/>
+    <w:lsdException w:name="Table List 3" w:semiHidden="1" w:unhideWhenUsed="1"/>
+    <w:lsdException w:name="Table List 4" w:semiHidden="1" w:unhideWhenUsed="1"/>
+    <w:lsdException w:name="Table List 5" w:semiHidden="1" w:unhideWhenUsed="1"/>
+    <w:lsdException w:name="Table List 6" w:semiHidden="1" w:unhideWhenUsed="1"/>
+    <w:lsdException w:name="Table List 7" w:semiHidden="1" w:unhideWhenUsed="1"/>
+    <w:lsdException w:name="Table List 8" w:semiHidden="1" w:unhideWhenUsed="1"/>
+    <w:lsdException w:name="Table 3D effects 1" w:semiHidden="1" w:unhideWhenUsed="1"/>
+    <w:lsdException w:name="Table 3D effects 2" w:semiHidden="1" w:unhideWhenUsed="1"/>
+    <w:lsdException w:name="Table 3D effects 3" w:semiHidden="1" w:unhideWhenUsed="1"/>
+    <w:lsdException w:name="Table Contemporary" w:semiHidden="1" w:unhideWhenUsed="1"/>
+    <w:lsdException w:name="Table Elegant" w:semiHidden="1" w:unhideWhenUsed="1"/>
+    <w:lsdException w:name="Table Professional" w:semiHidden="1" w:unhideWhenUsed="1"/>
+    <w:lsdException w:name="Table Subtle 1" w:semiHidden="1" w:unhideWhenUsed="1"/>
+    <w:lsdException w:name="Table Subtle 2" w:semiHidden="1" w:unhideWhenUsed="1"/>
+    <w:lsdException w:name="Table Web 1" w:semiHidden="1" w:unhideWhenUsed="1"/>
+    <w:lsdException w:name="Table Web 2" w:semiHidden="1" w:unhideWhenUsed="1"/>
+    <w:lsdException w:name="Table Web 3" w:semiHidden="1" w:unhideWhenUsed="1"/>
+    <w:lsdException w:name="Balloon Text" w:semiHidden="1" w:unhideWhenUsed="1"/>
+    <w:lsdException w:name="Table Grid" w:uiPriority="59"/>
+    <w:lsdException w:name="Table Theme" w:semiHidden="1" w:unhideWhenUsed="1"/>
+    <w:lsdException w:name="Placeholder Text" w:semiHidden="1"/>
+    <w:lsdException w:name="No Spacing" w:uiPriority="1" w:qFormat="1"/>
+    <w:lsdException w:name="Light Shading" w:uiPriority="60"/>
+    <w:lsdException w:name="Light List" w:uiPriority="61"/>
+    <w:lsdException w:name="Light Grid" w:uiPriority="62"/>
+    <w:lsdException w:name="Medium Shading 1" w:uiPriority="63"/>
+    <w:lsdException w:name="Medium Shading 2" w:uiPriority="64"/>
+    <w:lsdException w:name="Medium List 1" w:uiPriority="65"/>
+    <w:lsdException w:name="Medium List 2" w:uiPriority="66"/>
+    <w:lsdException w:name="Medium Grid 1" w:uiPriority="67"/>
+    <w:lsdException w:name="Medium Grid 2" w:uiPriority="68"/>
+    <w:lsdException w:name="Medium Grid 3" w:uiPriority="69"/>
+    <w:lsdException w:name="Dark List" w:uiPriority="70"/>
+    <w:lsdException w:name="Colorful Shading" w:uiPriority="71"/>
+    <w:lsdException w:name="Colorful List" w:uiPriority="72"/>
+    <w:lsdException w:name="Colorful Grid" w:uiPriority="73"/>
+    <w:lsdException w:name="Light Shading Accent 1" w:uiPriority="60"/>
+    <w:lsdException w:name="Light List Accent 1" w:uiPriority="61"/>
+    <w:lsdException w:name="Light Grid Accent 1" w:uiPriority="62"/>
+    <w:lsdException w:name="Medium Shading 1 Accent 1" w:uiPriority="63"/>
+    <w:lsdException w:name="Medium Shading 2 Accent 1" w:uiPriority="64"/>
+    <w:lsdException w:name="Medium List 1 Accent 1" w:uiPriority="65"/>
+    <w:lsdException w:name="Revision" w:semiHidden="1"/>
+    <w:lsdException w:name="List Paragraph" w:uiPriority="34" w:qFormat="1"/>
+    <w:lsdException w:name="Quote" w:uiPriority="29" w:qFormat="1"/>
+    <w:lsdException w:name="Intense Quote" w:uiPriority="30" w:qFormat="1"/>
+    <w:lsdException w:name="Medium List 2 Accent 1" w:uiPriority="66"/>
+    <w:lsdException w:name="Medium Grid 1 Accent 1" w:uiPriority="67"/>
+    <w:lsdException w:name="Medium Grid 2 Accent 1" w:uiPriority="68"/>
+    <w:lsdException w:name="Medium Grid 3 Accent 1" w:uiPriority="69"/>
+    <w:lsdException w:name="Dark List Accent 1" w:uiPriority="70"/>
+    <w:lsdException w:name="Colorful Shading Accent 1" w:uiPriority="71"/>
+    <w:lsdException w:name="Colorful List Accent 1" w:uiPriority="72"/>
+    <w:lsdException w:name="Colorful Grid Accent 1" w:uiPriority="73"/>
+    <w:lsdException w:name="Light Shading Accent 2" w:uiPriority="60"/>
+    <w:lsdException w:name="Light List Accent 2" w:uiPriority="61"/>
+    <w:lsdException w:name="Light Grid Accent 2" w:uiPriority="62"/>
+    <w:lsdException w:name="Medium Shading 1 Accent 2" w:uiPriority="63"/>
+    <w:lsdException w:name="Medium Shading 2 Accent 2" w:uiPriority="64"/>
+    <w:lsdException w:name="Medium List 1 Accent 2" w:uiPriority="65"/>
+    <w:lsdException w:name="Medium List 2 Accent 2" w:uiPriority="66"/>
+    <w:lsdException w:name="Medium Grid 1 Accent 2" w:uiPriority="67"/>
+    <w:lsdException w:name="Medium Grid 2 Accent 2" w:uiPriority="68"/>
+    <w:lsdException w:name="Medium Grid 3 Accent 2" w:uiPriority="69"/>
+    <w:lsdException w:name="Dark List Accent 2" w:uiPriority="70"/>
+    <w:lsdException w:name="Colorful Shading Accent 2" w:uiPriority="71"/>
+    <w:lsdException w:name="Colorful List Accent 2" w:uiPriority="72"/>
+    <w:lsdException w:name="Colorful Grid Accent 2" w:uiPriority="73"/>
+    <w:lsdException w:name="Light Shading Accent 3" w:uiPriority="60"/>
+    <w:lsdException w:name="Light List Accent 3" w:uiPriority="61"/>
+    <w:lsdException w:name="Light Grid Accent 3" w:uiPriority="62"/>
+    <w:lsdException w:name="Medium Shading 1 Accent 3" w:uiPriority="63"/>
+    <w:lsdException w:name="Medium Shading 2 Accent 3" w:uiPriority="64"/>
+    <w:lsdException w:name="Medium List 1 Accent 3" w:uiPriority="65"/>
+    <w:lsdException w:name="Medium List 2 Accent 3" w:uiPriority="66"/>
+    <w:lsdException w:name="Medium Grid 1 Accent 3" w:uiPriority="67"/>
+    <w:lsdException w:name="Medium Grid 2 Accent 3" w:uiPriority="68"/>
+    <w:lsdException w:name="Medium Grid 3 Accent 3" w:uiPriority="69"/>
+    <w:lsdException w:name="Dark List Accent 3" w:uiPriority="70"/>
+    <w:lsdException w:name="Colorful Shading Accent 3" w:uiPriority="71"/>
+    <w:lsdException w:name="Colorful List Accent 3" w:uiPriority="72"/>
+    <w:lsdException w:name="Colorful Grid Accent 3" w:uiPriority="73"/>
+    <w:lsdException w:name="Light Shading Accent 4" w:uiPriority="60"/>
+    <w:lsdException w:name="Light List Accent 4" w:uiPriority="61"/>
+    <w:lsdException w:name="Light Grid Accent 4" w:uiPriority="62"/>
+    <w:lsdException w:name="Medium Shading 1 Accent 4" w:uiPriority="63"/>
+    <w:lsdException w:name="Medium Shading 2 Accent 4" w:uiPriority="64"/>
+    <w:lsdException w:name="Medium List 1 Accent 4" w:uiPriority="65"/>
+    <w:lsdException w:name="Medium List 2 Accent 4" w:uiPriority="66"/>
+    <w:lsdException w:name="Medium Grid 1 Accent 4" w:uiPriority="67"/>
+    <w:lsdException w:name="Medium Grid 2 Accent 4" w:uiPriority="68"/>
+    <w:lsdException w:name="Medium Grid 3 Accent 4" w:uiPriority="69"/>
+    <w:lsdException w:name="Dark List Accent 4" w:uiPriority="70"/>
+    <w:lsdException w:name="Colorful Shading Accent 4" w:uiPriority="71"/>
+    <w:lsdException w:name="Colorful List Accent 4" w:uiPriority="72"/>
+    <w:lsdException w:name="Colorful Grid Accent 4" w:uiPriority="73"/>
+    <w:lsdException w:name="Light Shading Accent 5" w:uiPriority="60"/>
+    <w:lsdException w:name="Light List Accent 5" w:uiPriority="61"/>
+    <w:lsdException w:name="Light Grid Accent 5" w:uiPriority="62"/>
+    <w:lsdException w:name="Medium Shading 1 Accent 5" w:uiPriority="63"/>
+    <w:lsdException w:name="Medium Shading 2 Accent 5" w:uiPriority="64"/>
+    <w:lsdException w:name="Medium List 1 Accent 5" w:uiPriority="65"/>
+    <w:lsdException w:name="Medium List 2 Accent 5" w:uiPriority="66"/>
+    <w:lsdException w:name="Medium Grid 1 Accent 5" w:uiPriority="67"/>
+    <w:lsdException w:name="Medium Grid 2 Accent 5" w:uiPriority="68"/>
+    <w:lsdException w:name="Medium Grid 3 Accent 5" w:uiPriority="69"/>
+    <w:lsdException w:name="Dark List Accent 5" w:uiPriority="70"/>
+    <w:lsdException w:name="Colorful Shading Accent 5" w:uiPriority="71"/>
+    <w:lsdException w:name="Colorful List Accent 5" w:uiPriority="72"/>
+    <w:lsdException w:name="Colorful Grid Accent 5" w:uiPriority="73"/>
+    <w:lsdException w:name="Light Shading Accent 6" w:uiPriority="60"/>
+    <w:lsdException w:name="Light List Accent 6" w:uiPriority="61"/>
+    <w:lsdException w:name="Light Grid Accent 6" w:uiPriority="62"/>
+    <w:lsdException w:name="Medium Shading 1 Accent 6" w:uiPriority="63"/>
+    <w:lsdException w:name="Medium Shading 2 Accent 6" w:uiPriority="64"/>
+    <w:lsdException w:name="Medium List 1 Accent 6" w:uiPriority="65"/>
+    <w:lsdException w:name="Medium List 2 Accent 6" w:uiPriority="66"/>
+    <w:lsdException w:name="Medium Grid 1 Accent 6" w:uiPriority="67"/>
+    <w:lsdException w:name="Medium Grid 2 Accent 6" w:uiPriority="68"/>
+    <w:lsdException w:name="Medium Grid 3 Accent 6" w:uiPriority="69"/>
+    <w:lsdException w:name="Dark List Accent 6" w:uiPriority="70"/>
+    <w:lsdException w:name="Colorful Shading Accent 6" w:uiPriority="71"/>
+    <w:lsdException w:name="Colorful List Accent 6" w:uiPriority="72"/>
+    <w:lsdException w:name="Colorful Grid Accent 6" w:uiPriority="73"/>
+    <w:lsdException w:name="Subtle Emphasis" w:uiPriority="19" w:qFormat="1"/>
+    <w:lsdException w:name="Intense Emphasis" w:uiPriority="21" w:qFormat="1"/>
+    <w:lsdException w:name="Subtle Reference" w:uiPriority="31" w:qFormat="1"/>
+    <w:lsdException w:name="Intense Reference" w:uiPriority="32" w:qFormat="1"/>
+    <w:lsdException w:name="Book Title" w:uiPriority="33" w:qFormat="1"/>
+    <w:lsdException w:name="Bibliography" w:semiHidden="1" w:uiPriority="37" w:unhideWhenUsed="1"/>
+    <w:lsdException w:name="TOC Heading" w:semiHidden="1" w:uiPriority="39" w:unhideWhenUsed="1" w:qFormat="1"/>
+    <w:lsdException w:name="Plain Table 1" w:uiPriority="41"/>
+    <w:lsdException w:name="Plain Table 2" w:uiPriority="42"/>
+    <w:lsdException w:name="Plain Table 3" w:uiPriority="43"/>
+    <w:lsdException w:name="Plain Table 4" w:uiPriority="44"/>
+    <w:lsdException w:name="Plain Table 5" w:uiPriority="45"/>
+    <w:lsdException w:name="Grid Table Light" w:uiPriority="40"/>
+    <w:lsdException w:name="Grid Table 1 Light" w:uiPriority="46"/>
+    <w:lsdException w:name="Grid Table 2" w:uiPriority="47"/>
+    <w:lsdException w:name="Grid Table 3" w:uiPriority="48"/>
+    <w:lsdException w:name="Grid Table 4" w:uiPriority="49"/>
+    <w:lsdException w:name="Grid Table 5 Dark" w:uiPriority="50"/>
+    <w:lsdException w:name="Grid Table 6 Colorful" w:uiPriority="51"/>
+    <w:lsdException w:name="Grid Table 7 Colorful" w:uiPriority="52"/>
+    <w:lsdException w:name="Grid Table 1 Light Accent 1" w:uiPriority="46"/>
+    <w:lsdException w:name="Grid Table 2 Accent 1" w:uiPriority="47"/>
+    <w:lsdException w:name="Grid Table 3 Accent 1" w:uiPriority="48"/>
+    <w:lsdException w:name="Grid Table 4 Accent 1" w:uiPriority="49"/>
+    <w:lsdException w:name="Grid Table 5 Dark Accent 1" w:uiPriority="50"/>
+    <w:lsdException w:name="Grid Table 6 Colorful Accent 1" w:uiPriority="51"/>
+    <w:lsdException w:name="Grid Table 7 Colorful Accent 1" w:uiPriority="52"/>
+    <w:lsdException w:name="Grid Table 1 Light Accent 2" w:uiPriority="46"/>
+    <w:lsdException w:name="Grid Table 2 Accent 2" w:uiPriority="47"/>
+    <w:lsdException w:name="Grid Table 3 Accent 2" w:uiPriority="48"/>
+    <w:lsdException w:name="Grid Table 4 Accent 2" w:uiPriority="49"/>
+    <w:lsdException w:name="Grid Table 5 Dark Accent 2" w:uiPriority="50"/>
+    <w:lsdException w:name="Grid Table 6 Colorful Accent 2" w:uiPriority="51"/>
+    <w:lsdException w:name="Grid Table 7 Colorful Accent 2" w:uiPriority="52"/>
+    <w:lsdException w:name="Grid Table 1 Light Accent 3" w:uiPriority="46"/>
+    <w:lsdException w:name="Grid Table 2 Accent 3" w:uiPriority="47"/>
+    <w:lsdException w:name="Grid Table 3 Accent 3" w:uiPriority="48"/>
+    <w:lsdException w:name="Grid Table 4 Accent 3" w:uiPriority="49"/>
+    <w:lsdException w:name="Grid Table 5 Dark Accent 3" w:uiPriority="50"/>
+    <w:lsdException w:name="Grid Table 6 Colorful Accent 3" w:uiPriority="51"/>
+    <w:lsdException w:name="Grid Table 7 Colorful Accent 3" w:uiPriority="52"/>
+    <w:lsdException w:name="Grid Table 1 Light Accent 4" w:uiPriority="46"/>
+    <w:lsdException w:name="Grid Table 2 Accent 4" w:uiPriority="47"/>
+    <w:lsdException w:name="Grid Table 3 Accent 4" w:uiPriority="48"/>
+    <w:lsdException w:name="Grid Table 4 Accent 4" w:uiPriority="49"/>
+    <w:lsdException w:name="Grid Table 5 Dark Accent 4" w:uiPriority="50"/>
+    <w:lsdException w:name="Grid Table 6 Colorful Accent 4" w:uiPriority="51"/>
+    <w:lsdException w:name="Grid Table 7 Colorful Accent 4" w:uiPriority="52"/>
+    <w:lsdException w:name="Grid Table 1 Light Accent 5" w:uiPriority="46"/>
+    <w:lsdException w:name="Grid Table 2 Accent 5" w:uiPriority="47"/>
+    <w:lsdException w:name="Grid Table 3 Accent 5" w:uiPriority="48"/>
+    <w:lsdException w:name="Grid Table 4 Accent 5" w:uiPriority="49"/>
+    <w:lsdException w:name="Grid Table 5 Dark Accent 5" w:uiPriority="50"/>
+    <w:lsdException w:name="Grid Table 6 Colorful Accent 5" w:uiPriority="51"/>
+    <w:lsdException w:name="Grid Table 7 Colorful Accent 5" w:uiPriority="52"/>
+    <w:lsdException w:name="Grid Table 1 Light Accent 6" w:uiPriority="46"/>
+    <w:lsdException w:name="Grid Table 2 Accent 6" w:uiPriority="47"/>
+    <w:lsdException w:name="Grid Table 3 Accent 6" w:uiPriority="48"/>
+    <w:lsdException w:name="Grid Table 4 Accent 6" w:uiPriority="49"/>
+    <w:lsdException w:name="Grid Table 5 Dark Accent 6" w:uiPriority="50"/>
+    <w:lsdException w:name="Grid Table 6 Colorful Accent 6" w:uiPriority="51"/>
+    <w:lsdException w:name="Grid Table 7 Colorful Accent 6" w:uiPriority="52"/>
+    <w:lsdException w:name="List Table 1 Light" w:uiPriority="46"/>
+    <w:lsdException w:name="List Table 2" w:uiPriority="47"/>
+    <w:lsdException w:name="List Table 3" w:uiPriority="48"/>
+    <w:lsdException w:name="List Table 4" w:uiPriority="49"/>
+    <w:lsdException w:name="List Table 5 Dark" w:uiPriority="50"/>
+    <w:lsdException w:name="List Table 6 Colorful" w:uiPriority="51"/>
+    <w:lsdException w:name="List Table 7 Colorful" w:uiPriority="52"/>
+    <w:lsdException w:name="List Table 1 Light Accent 1" w:uiPriority="46"/>
+    <w:lsdException w:name="List Table 2 Accent 1" w:uiPriority="47"/>
+    <w:lsdException w:name="List Table 3 Accent 1" w:uiPriority="48"/>
+    <w:lsdException w:name="List Table 4 Accent 1" w:uiPriority="49"/>
+    <w:lsdException w:name="List Table 5 Dark Accent 1" w:uiPriority="50"/>
+    <w:lsdException w:name="List Table 6 Colorful Accent 1" w:uiPriority="51"/>
+    <w:lsdException w:name="List Table 7 Colorful Accent 1" w:uiPriority="52"/>
+    <w:lsdException w:name="List Table 1 Light Accent 2" w:uiPriority="46"/>
+    <w:lsdException w:name="List Table 2 Accent 2" w:uiPriority="47"/>
+    <w:lsdException w:name="List Table 3 Accent 2" w:uiPriority="48"/>
+    <w:lsdException w:name="List Table 4 Accent 2" w:uiPriority="49"/>
+    <w:lsdException w:name="List Table 5 Dark Accent 2" w:uiPriority="50"/>
+    <w:lsdException w:name="List Table 6 Colorful Accent 2" w:uiPriority="51"/>
+    <w:lsdException w:name="List Table 7 Colorful Accent 2" w:uiPriority="52"/>
+    <w:lsdException w:name="List Table 1 Light Accent 3" w:uiPriority="46"/>
+    <w:lsdException w:name="List Table 2 Accent 3" w:uiPriority="47"/>
+    <w:lsdException w:name="List Table 3 Accent 3" w:uiPriority="48"/>
+    <w:lsdException w:name="List Table 4 Accent 3" w:uiPriority="49"/>
+    <w:lsdException w:name="List Table 5 Dark Accent 3" w:uiPriority="50"/>
+    <w:lsdException w:name="List Table 6 Colorful Accent 3" w:uiPriority="51"/>
+    <w:lsdException w:name="List Table 7 Colorful Accent 3" w:uiPriority="52"/>
+    <w:lsdException w:name="List Table 1 Light Accent 4" w:uiPriority="46"/>
+    <w:lsdException w:name="List Table 2 Accent 4" w:uiPriority="47"/>
+    <w:lsdException w:name="List Table 3 Accent 4" w:uiPriority="48"/>
+    <w:lsdException w:name="List Table 4 Accent 4" w:uiPriority="49"/>
+    <w:lsdException w:name="List Table 5 Dark Accent 4" w:uiPriority="50"/>
+    <w:lsdException w:name="List Table 6 Colorful Accent 4" w:uiPriority="51"/>
+    <w:lsdException w:name="List Table 7 Colorful Accent 4" w:uiPriority="52"/>
+    <w:lsdException w:name="List Table 1 Light Accent 5" w:uiPriority="46"/>
+    <w:lsdException w:name="List Table 2 Accent 5" w:uiPriority="47"/>
+    <w:lsdException w:name="List Table 3 Accent 5" w:uiPriority="48"/>
+    <w:lsdException w:name="List Table 4 Accent 5" w:uiPriority="49"/>
+    <w:lsdException w:name="List Table 5 Dark Accent 5" w:uiPriority="50"/>
+    <w:lsdException w:name="List Table 6 Colorful Accent 5" w:uiPriority="51"/>
+    <w:lsdException w:name="List Table 7 Colorful Accent 5" w:uiPriority="52"/>
+    <w:lsdException w:name="List Table 1 Light Accent 6" w:uiPriority="46"/>
+    <w:lsdException w:name="List Table 2 Accent 6" w:uiPriority="47"/>
+    <w:lsdException w:name="List Table 3 Accent 6" w:uiPriority="48"/>
+    <w:lsdException w:name="List Table 4 Accent 6" w:uiPriority="49"/>
+    <w:lsdException w:name="List Table 5 Dark Accent 6" w:uiPriority="50"/>
+    <w:lsdException w:name="List Table 6 Colorful Accent 6" w:uiPriority="51"/>
+    <w:lsdException w:name="List Table 7 Colorful Accent 6" w:uiPriority="52"/>
   </w:latentStyles>
   <w:style w:type="paragraph" w:default="1" w:styleId="a">
     <w:name w:val="Normal"/>
@@ -5140,225 +5278,7 @@
   <w:style w:type="character" w:default="1" w:styleId="a0">
     <w:name w:val="Default Paragraph Font"/>
     <w:uiPriority w:val="1"/>
-    <w:unhideWhenUsed/>
-  </w:style>
-  <w:style w:type="table" w:default="1" w:styleId="a1">
-    <w:name w:val="Normal Table"/>
-    <w:uiPriority w:val="99"/>
     <w:semiHidden/>
-    <w:unhideWhenUsed/>
-    <w:tblPr>
-      <w:tblInd w:w="0" w:type="dxa"/>
-      <w:tblCellMar>
-        <w:top w:w="0" w:type="dxa"/>
-        <w:left w:w="108" w:type="dxa"/>
-        <w:bottom w:w="0" w:type="dxa"/>
-        <w:right w:w="108" w:type="dxa"/>
-      </w:tblCellMar>
-    </w:tblPr>
-  </w:style>
-  <w:style w:type="numbering" w:default="1" w:styleId="a2">
-    <w:name w:val="No List"/>
-    <w:uiPriority w:val="99"/>
-    <w:semiHidden/>
-    <w:unhideWhenUsed/>
-  </w:style>
-  <w:style w:type="paragraph" w:styleId="a3">
-    <w:name w:val="Normal (Web)"/>
-    <w:basedOn w:val="a"/>
-    <w:rsid w:val="00DA163C"/>
-    <w:pPr>
-      <w:spacing w:before="100" w:beforeAutospacing="1" w:after="100" w:afterAutospacing="1" w:line="240" w:lineRule="auto"/>
-    </w:pPr>
-    <w:rPr>
-      <w:rFonts w:ascii="Times New Roman" w:eastAsia="Times New Roman" w:hAnsi="Times New Roman" w:cs="Times New Roman"/>
-      <w:sz w:val="24"/>
-      <w:szCs w:val="24"/>
-      <w:lang w:eastAsia="ru-RU"/>
-    </w:rPr>
-  </w:style>
-  <w:style w:type="paragraph" w:styleId="a4">
-    <w:name w:val="List Paragraph"/>
-    <w:basedOn w:val="a"/>
-    <w:uiPriority w:val="34"/>
-    <w:qFormat/>
-    <w:rsid w:val="00F65906"/>
-    <w:pPr>
-      <w:ind w:left="720"/>
-      <w:contextualSpacing/>
-    </w:pPr>
-  </w:style>
-</w:styles>
-</file>
-
-<file path=word/stylesWithEffects.xml><?xml version="1.0" encoding="utf-8"?>
-<w:styles xmlns:wpc="http://schemas.microsoft.com/office/word/2010/wordprocessingCanvas" xmlns:mc="http://schemas.openxmlformats.org/markup-compatibility/2006" xmlns:o="urn:schemas-microsoft-com:office:office" xmlns:r="http://schemas.openxmlformats.org/officeDocument/2006/relationships" xmlns:m="http://schemas.openxmlformats.org/officeDocument/2006/math" xmlns:v="urn:schemas-microsoft-com:vml" xmlns:wp14="http://schemas.microsoft.com/office/word/2010/wordprocessingDrawing" xmlns:wp="http://schemas.openxmlformats.org/drawingml/2006/wordprocessingDrawing" xmlns:w10="urn:schemas-microsoft-com:office:word" xmlns:w="http://schemas.openxmlformats.org/wordprocessingml/2006/main" xmlns:w14="http://schemas.microsoft.com/office/word/2010/wordml" xmlns:wpg="http://schemas.microsoft.com/office/word/2010/wordprocessingGroup" xmlns:wpi="http://schemas.microsoft.com/office/word/2010/wordprocessingInk" xmlns:wne="http://schemas.microsoft.com/office/word/2006/wordml" xmlns:wps="http://schemas.microsoft.com/office/word/2010/wordprocessingShape" mc:Ignorable="w14 wp14">
-  <w:docDefaults>
-    <w:rPrDefault>
-      <w:rPr>
-        <w:rFonts w:asciiTheme="minorHAnsi" w:eastAsiaTheme="minorHAnsi" w:hAnsiTheme="minorHAnsi" w:cstheme="minorBidi"/>
-        <w:sz w:val="22"/>
-        <w:szCs w:val="22"/>
-        <w:lang w:val="ru-RU" w:eastAsia="en-US" w:bidi="ar-SA"/>
-      </w:rPr>
-    </w:rPrDefault>
-    <w:pPrDefault>
-      <w:pPr>
-        <w:spacing w:after="200" w:line="276" w:lineRule="auto"/>
-      </w:pPr>
-    </w:pPrDefault>
-  </w:docDefaults>
-  <w:latentStyles w:defLockedState="0" w:defUIPriority="99" w:defSemiHidden="1" w:defUnhideWhenUsed="1" w:defQFormat="0" w:count="267">
-    <w:lsdException w:name="Normal" w:semiHidden="0" w:uiPriority="0" w:unhideWhenUsed="0" w:qFormat="1"/>
-    <w:lsdException w:name="heading 1" w:semiHidden="0" w:uiPriority="9" w:unhideWhenUsed="0" w:qFormat="1"/>
-    <w:lsdException w:name="heading 2" w:uiPriority="9" w:qFormat="1"/>
-    <w:lsdException w:name="heading 3" w:uiPriority="9" w:qFormat="1"/>
-    <w:lsdException w:name="heading 4" w:uiPriority="9" w:qFormat="1"/>
-    <w:lsdException w:name="heading 5" w:uiPriority="9" w:qFormat="1"/>
-    <w:lsdException w:name="heading 6" w:uiPriority="9" w:qFormat="1"/>
-    <w:lsdException w:name="heading 7" w:uiPriority="9" w:qFormat="1"/>
-    <w:lsdException w:name="heading 8" w:uiPriority="9" w:qFormat="1"/>
-    <w:lsdException w:name="heading 9" w:uiPriority="9" w:qFormat="1"/>
-    <w:lsdException w:name="toc 1" w:uiPriority="39"/>
-    <w:lsdException w:name="toc 2" w:uiPriority="39"/>
-    <w:lsdException w:name="toc 3" w:uiPriority="39"/>
-    <w:lsdException w:name="toc 4" w:uiPriority="39"/>
-    <w:lsdException w:name="toc 5" w:uiPriority="39"/>
-    <w:lsdException w:name="toc 6" w:uiPriority="39"/>
-    <w:lsdException w:name="toc 7" w:uiPriority="39"/>
-    <w:lsdException w:name="toc 8" w:uiPriority="39"/>
-    <w:lsdException w:name="toc 9" w:uiPriority="39"/>
-    <w:lsdException w:name="caption" w:uiPriority="35" w:qFormat="1"/>
-    <w:lsdException w:name="Title" w:semiHidden="0" w:uiPriority="10" w:unhideWhenUsed="0" w:qFormat="1"/>
-    <w:lsdException w:name="Default Paragraph Font" w:uiPriority="1"/>
-    <w:lsdException w:name="Subtitle" w:semiHidden="0" w:uiPriority="11" w:unhideWhenUsed="0" w:qFormat="1"/>
-    <w:lsdException w:name="Strong" w:semiHidden="0" w:uiPriority="22" w:unhideWhenUsed="0" w:qFormat="1"/>
-    <w:lsdException w:name="Emphasis" w:semiHidden="0" w:uiPriority="20" w:unhideWhenUsed="0" w:qFormat="1"/>
-    <w:lsdException w:name="Normal (Web)" w:uiPriority="0"/>
-    <w:lsdException w:name="Table Grid" w:semiHidden="0" w:uiPriority="59" w:unhideWhenUsed="0"/>
-    <w:lsdException w:name="Placeholder Text" w:unhideWhenUsed="0"/>
-    <w:lsdException w:name="No Spacing" w:semiHidden="0" w:uiPriority="1" w:unhideWhenUsed="0" w:qFormat="1"/>
-    <w:lsdException w:name="Light Shading" w:semiHidden="0" w:uiPriority="60" w:unhideWhenUsed="0"/>
-    <w:lsdException w:name="Light List" w:semiHidden="0" w:uiPriority="61" w:unhideWhenUsed="0"/>
-    <w:lsdException w:name="Light Grid" w:semiHidden="0" w:uiPriority="62" w:unhideWhenUsed="0"/>
-    <w:lsdException w:name="Medium Shading 1" w:semiHidden="0" w:uiPriority="63" w:unhideWhenUsed="0"/>
-    <w:lsdException w:name="Medium Shading 2" w:semiHidden="0" w:uiPriority="64" w:unhideWhenUsed="0"/>
-    <w:lsdException w:name="Medium List 1" w:semiHidden="0" w:uiPriority="65" w:unhideWhenUsed="0"/>
-    <w:lsdException w:name="Medium List 2" w:semiHidden="0" w:uiPriority="66" w:unhideWhenUsed="0"/>
-    <w:lsdException w:name="Medium Grid 1" w:semiHidden="0" w:uiPriority="67" w:unhideWhenUsed="0"/>
-    <w:lsdException w:name="Medium Grid 2" w:semiHidden="0" w:uiPriority="68" w:unhideWhenUsed="0"/>
-    <w:lsdException w:name="Medium Grid 3" w:semiHidden="0" w:uiPriority="69" w:unhideWhenUsed="0"/>
-    <w:lsdException w:name="Dark List" w:semiHidden="0" w:uiPriority="70" w:unhideWhenUsed="0"/>
-    <w:lsdException w:name="Colorful Shading" w:semiHidden="0" w:uiPriority="71" w:unhideWhenUsed="0"/>
-    <w:lsdException w:name="Colorful List" w:semiHidden="0" w:uiPriority="72" w:unhideWhenUsed="0"/>
-    <w:lsdException w:name="Colorful Grid" w:semiHidden="0" w:uiPriority="73" w:unhideWhenUsed="0"/>
-    <w:lsdException w:name="Light Shading Accent 1" w:semiHidden="0" w:uiPriority="60" w:unhideWhenUsed="0"/>
-    <w:lsdException w:name="Light List Accent 1" w:semiHidden="0" w:uiPriority="61" w:unhideWhenUsed="0"/>
-    <w:lsdException w:name="Light Grid Accent 1" w:semiHidden="0" w:uiPriority="62" w:unhideWhenUsed="0"/>
-    <w:lsdException w:name="Medium Shading 1 Accent 1" w:semiHidden="0" w:uiPriority="63" w:unhideWhenUsed="0"/>
-    <w:lsdException w:name="Medium Shading 2 Accent 1" w:semiHidden="0" w:uiPriority="64" w:unhideWhenUsed="0"/>
-    <w:lsdException w:name="Medium List 1 Accent 1" w:semiHidden="0" w:uiPriority="65" w:unhideWhenUsed="0"/>
-    <w:lsdException w:name="Revision" w:unhideWhenUsed="0"/>
-    <w:lsdException w:name="List Paragraph" w:semiHidden="0" w:uiPriority="34" w:unhideWhenUsed="0" w:qFormat="1"/>
-    <w:lsdException w:name="Quote" w:semiHidden="0" w:uiPriority="29" w:unhideWhenUsed="0" w:qFormat="1"/>
-    <w:lsdException w:name="Intense Quote" w:semiHidden="0" w:uiPriority="30" w:unhideWhenUsed="0" w:qFormat="1"/>
-    <w:lsdException w:name="Medium List 2 Accent 1" w:semiHidden="0" w:uiPriority="66" w:unhideWhenUsed="0"/>
-    <w:lsdException w:name="Medium Grid 1 Accent 1" w:semiHidden="0" w:uiPriority="67" w:unhideWhenUsed="0"/>
-    <w:lsdException w:name="Medium Grid 2 Accent 1" w:semiHidden="0" w:uiPriority="68" w:unhideWhenUsed="0"/>
-    <w:lsdException w:name="Medium Grid 3 Accent 1" w:semiHidden="0" w:uiPriority="69" w:unhideWhenUsed="0"/>
-    <w:lsdException w:name="Dark List Accent 1" w:semiHidden="0" w:uiPriority="70" w:unhideWhenUsed="0"/>
-    <w:lsdException w:name="Colorful Shading Accent 1" w:semiHidden="0" w:uiPriority="71" w:unhideWhenUsed="0"/>
-    <w:lsdException w:name="Colorful List Accent 1" w:semiHidden="0" w:uiPriority="72" w:unhideWhenUsed="0"/>
-    <w:lsdException w:name="Colorful Grid Accent 1" w:semiHidden="0" w:uiPriority="73" w:unhideWhenUsed="0"/>
-    <w:lsdException w:name="Light Shading Accent 2" w:semiHidden="0" w:uiPriority="60" w:unhideWhenUsed="0"/>
-    <w:lsdException w:name="Light List Accent 2" w:semiHidden="0" w:uiPriority="61" w:unhideWhenUsed="0"/>
-    <w:lsdException w:name="Light Grid Accent 2" w:semiHidden="0" w:uiPriority="62" w:unhideWhenUsed="0"/>
-    <w:lsdException w:name="Medium Shading 1 Accent 2" w:semiHidden="0" w:uiPriority="63" w:unhideWhenUsed="0"/>
-    <w:lsdException w:name="Medium Shading 2 Accent 2" w:semiHidden="0" w:uiPriority="64" w:unhideWhenUsed="0"/>
-    <w:lsdException w:name="Medium List 1 Accent 2" w:semiHidden="0" w:uiPriority="65" w:unhideWhenUsed="0"/>
-    <w:lsdException w:name="Medium List 2 Accent 2" w:semiHidden="0" w:uiPriority="66" w:unhideWhenUsed="0"/>
-    <w:lsdException w:name="Medium Grid 1 Accent 2" w:semiHidden="0" w:uiPriority="67" w:unhideWhenUsed="0"/>
-    <w:lsdException w:name="Medium Grid 2 Accent 2" w:semiHidden="0" w:uiPriority="68" w:unhideWhenUsed="0"/>
-    <w:lsdException w:name="Medium Grid 3 Accent 2" w:semiHidden="0" w:uiPriority="69" w:unhideWhenUsed="0"/>
-    <w:lsdException w:name="Dark List Accent 2" w:semiHidden="0" w:uiPriority="70" w:unhideWhenUsed="0"/>
-    <w:lsdException w:name="Colorful Shading Accent 2" w:semiHidden="0" w:uiPriority="71" w:unhideWhenUsed="0"/>
-    <w:lsdException w:name="Colorful List Accent 2" w:semiHidden="0" w:uiPriority="72" w:unhideWhenUsed="0"/>
-    <w:lsdException w:name="Colorful Grid Accent 2" w:semiHidden="0" w:uiPriority="73" w:unhideWhenUsed="0"/>
-    <w:lsdException w:name="Light Shading Accent 3" w:semiHidden="0" w:uiPriority="60" w:unhideWhenUsed="0"/>
-    <w:lsdException w:name="Light List Accent 3" w:semiHidden="0" w:uiPriority="61" w:unhideWhenUsed="0"/>
-    <w:lsdException w:name="Light Grid Accent 3" w:semiHidden="0" w:uiPriority="62" w:unhideWhenUsed="0"/>
-    <w:lsdException w:name="Medium Shading 1 Accent 3" w:semiHidden="0" w:uiPriority="63" w:unhideWhenUsed="0"/>
-    <w:lsdException w:name="Medium Shading 2 Accent 3" w:semiHidden="0" w:uiPriority="64" w:unhideWhenUsed="0"/>
-    <w:lsdException w:name="Medium List 1 Accent 3" w:semiHidden="0" w:uiPriority="65" w:unhideWhenUsed="0"/>
-    <w:lsdException w:name="Medium List 2 Accent 3" w:semiHidden="0" w:uiPriority="66" w:unhideWhenUsed="0"/>
-    <w:lsdException w:name="Medium Grid 1 Accent 3" w:semiHidden="0" w:uiPriority="67" w:unhideWhenUsed="0"/>
-    <w:lsdException w:name="Medium Grid 2 Accent 3" w:semiHidden="0" w:uiPriority="68" w:unhideWhenUsed="0"/>
-    <w:lsdException w:name="Medium Grid 3 Accent 3" w:semiHidden="0" w:uiPriority="69" w:unhideWhenUsed="0"/>
-    <w:lsdException w:name="Dark List Accent 3" w:semiHidden="0" w:uiPriority="70" w:unhideWhenUsed="0"/>
-    <w:lsdException w:name="Colorful Shading Accent 3" w:semiHidden="0" w:uiPriority="71" w:unhideWhenUsed="0"/>
-    <w:lsdException w:name="Colorful List Accent 3" w:semiHidden="0" w:uiPriority="72" w:unhideWhenUsed="0"/>
-    <w:lsdException w:name="Colorful Grid Accent 3" w:semiHidden="0" w:uiPriority="73" w:unhideWhenUsed="0"/>
-    <w:lsdException w:name="Light Shading Accent 4" w:semiHidden="0" w:uiPriority="60" w:unhideWhenUsed="0"/>
-    <w:lsdException w:name="Light List Accent 4" w:semiHidden="0" w:uiPriority="61" w:unhideWhenUsed="0"/>
-    <w:lsdException w:name="Light Grid Accent 4" w:semiHidden="0" w:uiPriority="62" w:unhideWhenUsed="0"/>
-    <w:lsdException w:name="Medium Shading 1 Accent 4" w:semiHidden="0" w:uiPriority="63" w:unhideWhenUsed="0"/>
-    <w:lsdException w:name="Medium Shading 2 Accent 4" w:semiHidden="0" w:uiPriority="64" w:unhideWhenUsed="0"/>
-    <w:lsdException w:name="Medium List 1 Accent 4" w:semiHidden="0" w:uiPriority="65" w:unhideWhenUsed="0"/>
-    <w:lsdException w:name="Medium List 2 Accent 4" w:semiHidden="0" w:uiPriority="66" w:unhideWhenUsed="0"/>
-    <w:lsdException w:name="Medium Grid 1 Accent 4" w:semiHidden="0" w:uiPriority="67" w:unhideWhenUsed="0"/>
-    <w:lsdException w:name="Medium Grid 2 Accent 4" w:semiHidden="0" w:uiPriority="68" w:unhideWhenUsed="0"/>
-    <w:lsdException w:name="Medium Grid 3 Accent 4" w:semiHidden="0" w:uiPriority="69" w:unhideWhenUsed="0"/>
-    <w:lsdException w:name="Dark List Accent 4" w:semiHidden="0" w:uiPriority="70" w:unhideWhenUsed="0"/>
-    <w:lsdException w:name="Colorful Shading Accent 4" w:semiHidden="0" w:uiPriority="71" w:unhideWhenUsed="0"/>
-    <w:lsdException w:name="Colorful List Accent 4" w:semiHidden="0" w:uiPriority="72" w:unhideWhenUsed="0"/>
-    <w:lsdException w:name="Colorful Grid Accent 4" w:semiHidden="0" w:uiPriority="73" w:unhideWhenUsed="0"/>
-    <w:lsdException w:name="Light Shading Accent 5" w:semiHidden="0" w:uiPriority="60" w:unhideWhenUsed="0"/>
-    <w:lsdException w:name="Light List Accent 5" w:semiHidden="0" w:uiPriority="61" w:unhideWhenUsed="0"/>
-    <w:lsdException w:name="Light Grid Accent 5" w:semiHidden="0" w:uiPriority="62" w:unhideWhenUsed="0"/>
-    <w:lsdException w:name="Medium Shading 1 Accent 5" w:semiHidden="0" w:uiPriority="63" w:unhideWhenUsed="0"/>
-    <w:lsdException w:name="Medium Shading 2 Accent 5" w:semiHidden="0" w:uiPriority="64" w:unhideWhenUsed="0"/>
-    <w:lsdException w:name="Medium List 1 Accent 5" w:semiHidden="0" w:uiPriority="65" w:unhideWhenUsed="0"/>
-    <w:lsdException w:name="Medium List 2 Accent 5" w:semiHidden="0" w:uiPriority="66" w:unhideWhenUsed="0"/>
-    <w:lsdException w:name="Medium Grid 1 Accent 5" w:semiHidden="0" w:uiPriority="67" w:unhideWhenUsed="0"/>
-    <w:lsdException w:name="Medium Grid 2 Accent 5" w:semiHidden="0" w:uiPriority="68" w:unhideWhenUsed="0"/>
-    <w:lsdException w:name="Medium Grid 3 Accent 5" w:semiHidden="0" w:uiPriority="69" w:unhideWhenUsed="0"/>
-    <w:lsdException w:name="Dark List Accent 5" w:semiHidden="0" w:uiPriority="70" w:unhideWhenUsed="0"/>
-    <w:lsdException w:name="Colorful Shading Accent 5" w:semiHidden="0" w:uiPriority="71" w:unhideWhenUsed="0"/>
-    <w:lsdException w:name="Colorful List Accent 5" w:semiHidden="0" w:uiPriority="72" w:unhideWhenUsed="0"/>
-    <w:lsdException w:name="Colorful Grid Accent 5" w:semiHidden="0" w:uiPriority="73" w:unhideWhenUsed="0"/>
-    <w:lsdException w:name="Light Shading Accent 6" w:semiHidden="0" w:uiPriority="60" w:unhideWhenUsed="0"/>
-    <w:lsdException w:name="Light List Accent 6" w:semiHidden="0" w:uiPriority="61" w:unhideWhenUsed="0"/>
-    <w:lsdException w:name="Light Grid Accent 6" w:semiHidden="0" w:uiPriority="62" w:unhideWhenUsed="0"/>
-    <w:lsdException w:name="Medium Shading 1 Accent 6" w:semiHidden="0" w:uiPriority="63" w:unhideWhenUsed="0"/>
-    <w:lsdException w:name="Medium Shading 2 Accent 6" w:semiHidden="0" w:uiPriority="64" w:unhideWhenUsed="0"/>
-    <w:lsdException w:name="Medium List 1 Accent 6" w:semiHidden="0" w:uiPriority="65" w:unhideWhenUsed="0"/>
-    <w:lsdException w:name="Medium List 2 Accent 6" w:semiHidden="0" w:uiPriority="66" w:unhideWhenUsed="0"/>
-    <w:lsdException w:name="Medium Grid 1 Accent 6" w:semiHidden="0" w:uiPriority="67" w:unhideWhenUsed="0"/>
-    <w:lsdException w:name="Medium Grid 2 Accent 6" w:semiHidden="0" w:uiPriority="68" w:unhideWhenUsed="0"/>
-    <w:lsdException w:name="Medium Grid 3 Accent 6" w:semiHidden="0" w:uiPriority="69" w:unhideWhenUsed="0"/>
-    <w:lsdException w:name="Dark List Accent 6" w:semiHidden="0" w:uiPriority="70" w:unhideWhenUsed="0"/>
-    <w:lsdException w:name="Colorful Shading Accent 6" w:semiHidden="0" w:uiPriority="71" w:unhideWhenUsed="0"/>
-    <w:lsdException w:name="Colorful List Accent 6" w:semiHidden="0" w:uiPriority="72" w:unhideWhenUsed="0"/>
-    <w:lsdException w:name="Colorful Grid Accent 6" w:semiHidden="0" w:uiPriority="73" w:unhideWhenUsed="0"/>
-    <w:lsdException w:name="Subtle Emphasis" w:semiHidden="0" w:uiPriority="19" w:unhideWhenUsed="0" w:qFormat="1"/>
-    <w:lsdException w:name="Intense Emphasis" w:semiHidden="0" w:uiPriority="21" w:unhideWhenUsed="0" w:qFormat="1"/>
-    <w:lsdException w:name="Subtle Reference" w:semiHidden="0" w:uiPriority="31" w:unhideWhenUsed="0" w:qFormat="1"/>
-    <w:lsdException w:name="Intense Reference" w:semiHidden="0" w:uiPriority="32" w:unhideWhenUsed="0" w:qFormat="1"/>
-    <w:lsdException w:name="Book Title" w:semiHidden="0" w:uiPriority="33" w:unhideWhenUsed="0" w:qFormat="1"/>
-    <w:lsdException w:name="Bibliography" w:uiPriority="37"/>
-    <w:lsdException w:name="TOC Heading" w:uiPriority="39" w:qFormat="1"/>
-  </w:latentStyles>
-  <w:style w:type="paragraph" w:default="1" w:styleId="a">
-    <w:name w:val="Normal"/>
-    <w:qFormat/>
-    <w:rsid w:val="00DA163C"/>
-    <w:pPr>
-      <w:spacing w:after="160" w:line="259" w:lineRule="auto"/>
-    </w:pPr>
-  </w:style>
-  <w:style w:type="character" w:default="1" w:styleId="a0">
-    <w:name w:val="Default Paragraph Font"/>
-    <w:uiPriority w:val="1"/>
     <w:unhideWhenUsed/>
   </w:style>
   <w:style w:type="table" w:default="1" w:styleId="a1">

</xml_diff>